<commit_message>
uprava extraktu, doplnenie "raw" infa...Tabulka pre import a export medzi zahr. destinaciami a medzi uzlami v cesku
</commit_message>
<xml_diff>
--- a/doc/extrakt.docx
+++ b/doc/extrakt.docx
@@ -3294,7 +3294,7 @@
     <w:tbl>
       <w:tblPr>
         <w:jc w:val="left"/>
-        <w:tblInd w:w="-5" w:type="dxa"/>
+        <w:tblInd w:w="-10" w:type="dxa"/>
         <w:tblBorders>
           <w:top w:val="single" w:sz="4" w:space="0" w:color="00000A"/>
           <w:left w:val="single" w:sz="4" w:space="0" w:color="00000A"/>
@@ -3305,15 +3305,15 @@
         </w:tblBorders>
         <w:tblCellMar>
           <w:top w:w="0" w:type="dxa"/>
-          <w:left w:w="103" w:type="dxa"/>
+          <w:left w:w="98" w:type="dxa"/>
           <w:bottom w:w="0" w:type="dxa"/>
           <w:right w:w="108" w:type="dxa"/>
         </w:tblCellMar>
       </w:tblPr>
       <w:tblGrid>
         <w:gridCol w:w="3116"/>
-        <w:gridCol w:w="3113"/>
-        <w:gridCol w:w="3121"/>
+        <w:gridCol w:w="3112"/>
+        <w:gridCol w:w="3122"/>
       </w:tblGrid>
       <w:tr>
         <w:trPr>
@@ -3332,7 +3332,7 @@
             </w:tcBorders>
             <w:shd w:fill="FFFFFF" w:val="clear"/>
             <w:tcMar>
-              <w:left w:w="103" w:type="dxa"/>
+              <w:left w:w="98" w:type="dxa"/>
             </w:tcMar>
           </w:tcPr>
           <w:p>
@@ -3353,7 +3353,7 @@
         </w:tc>
         <w:tc>
           <w:tcPr>
-            <w:tcW w:w="3113" w:type="dxa"/>
+            <w:tcW w:w="3112" w:type="dxa"/>
             <w:tcBorders>
               <w:top w:val="single" w:sz="4" w:space="0" w:color="00000A"/>
               <w:left w:val="single" w:sz="4" w:space="0" w:color="00000A"/>
@@ -3364,7 +3364,7 @@
             </w:tcBorders>
             <w:shd w:fill="FFFFFF" w:val="clear"/>
             <w:tcMar>
-              <w:left w:w="103" w:type="dxa"/>
+              <w:left w:w="98" w:type="dxa"/>
             </w:tcMar>
           </w:tcPr>
           <w:p>
@@ -3385,7 +3385,7 @@
         </w:tc>
         <w:tc>
           <w:tcPr>
-            <w:tcW w:w="3121" w:type="dxa"/>
+            <w:tcW w:w="3122" w:type="dxa"/>
             <w:tcBorders>
               <w:top w:val="single" w:sz="4" w:space="0" w:color="00000A"/>
               <w:left w:val="single" w:sz="4" w:space="0" w:color="00000A"/>
@@ -3396,7 +3396,7 @@
             </w:tcBorders>
             <w:shd w:fill="FFFFFF" w:val="clear"/>
             <w:tcMar>
-              <w:left w:w="103" w:type="dxa"/>
+              <w:left w:w="98" w:type="dxa"/>
             </w:tcMar>
           </w:tcPr>
           <w:p>
@@ -3433,7 +3433,7 @@
             </w:tcBorders>
             <w:shd w:fill="FFFFFF" w:val="clear"/>
             <w:tcMar>
-              <w:left w:w="103" w:type="dxa"/>
+              <w:left w:w="98" w:type="dxa"/>
             </w:tcMar>
           </w:tcPr>
           <w:p>
@@ -3454,7 +3454,7 @@
         </w:tc>
         <w:tc>
           <w:tcPr>
-            <w:tcW w:w="3113" w:type="dxa"/>
+            <w:tcW w:w="3112" w:type="dxa"/>
             <w:tcBorders>
               <w:top w:val="single" w:sz="4" w:space="0" w:color="00000A"/>
               <w:left w:val="single" w:sz="4" w:space="0" w:color="00000A"/>
@@ -3465,7 +3465,7 @@
             </w:tcBorders>
             <w:shd w:fill="FFFFFF" w:val="clear"/>
             <w:tcMar>
-              <w:left w:w="103" w:type="dxa"/>
+              <w:left w:w="98" w:type="dxa"/>
             </w:tcMar>
           </w:tcPr>
           <w:p>
@@ -3486,7 +3486,7 @@
         </w:tc>
         <w:tc>
           <w:tcPr>
-            <w:tcW w:w="3121" w:type="dxa"/>
+            <w:tcW w:w="3122" w:type="dxa"/>
             <w:tcBorders>
               <w:top w:val="single" w:sz="4" w:space="0" w:color="00000A"/>
               <w:left w:val="single" w:sz="4" w:space="0" w:color="00000A"/>
@@ -3497,7 +3497,7 @@
             </w:tcBorders>
             <w:shd w:fill="FFFFFF" w:val="clear"/>
             <w:tcMar>
-              <w:left w:w="103" w:type="dxa"/>
+              <w:left w:w="98" w:type="dxa"/>
             </w:tcMar>
           </w:tcPr>
           <w:p>
@@ -3534,7 +3534,7 @@
             </w:tcBorders>
             <w:shd w:fill="FFFFFF" w:val="clear"/>
             <w:tcMar>
-              <w:left w:w="103" w:type="dxa"/>
+              <w:left w:w="98" w:type="dxa"/>
             </w:tcMar>
           </w:tcPr>
           <w:p>
@@ -3555,7 +3555,7 @@
         </w:tc>
         <w:tc>
           <w:tcPr>
-            <w:tcW w:w="3113" w:type="dxa"/>
+            <w:tcW w:w="3112" w:type="dxa"/>
             <w:tcBorders>
               <w:top w:val="single" w:sz="4" w:space="0" w:color="00000A"/>
               <w:left w:val="single" w:sz="4" w:space="0" w:color="00000A"/>
@@ -3566,7 +3566,7 @@
             </w:tcBorders>
             <w:shd w:fill="FFFFFF" w:val="clear"/>
             <w:tcMar>
-              <w:left w:w="103" w:type="dxa"/>
+              <w:left w:w="98" w:type="dxa"/>
             </w:tcMar>
           </w:tcPr>
           <w:p>
@@ -3587,7 +3587,7 @@
         </w:tc>
         <w:tc>
           <w:tcPr>
-            <w:tcW w:w="3121" w:type="dxa"/>
+            <w:tcW w:w="3122" w:type="dxa"/>
             <w:tcBorders>
               <w:top w:val="single" w:sz="4" w:space="0" w:color="00000A"/>
               <w:left w:val="single" w:sz="4" w:space="0" w:color="00000A"/>
@@ -3598,7 +3598,7 @@
             </w:tcBorders>
             <w:shd w:fill="FFFFFF" w:val="clear"/>
             <w:tcMar>
-              <w:left w:w="103" w:type="dxa"/>
+              <w:left w:w="98" w:type="dxa"/>
             </w:tcMar>
           </w:tcPr>
           <w:p>
@@ -3635,7 +3635,7 @@
             </w:tcBorders>
             <w:shd w:fill="FFFFFF" w:val="clear"/>
             <w:tcMar>
-              <w:left w:w="103" w:type="dxa"/>
+              <w:left w:w="98" w:type="dxa"/>
             </w:tcMar>
           </w:tcPr>
           <w:p>
@@ -3656,7 +3656,7 @@
         </w:tc>
         <w:tc>
           <w:tcPr>
-            <w:tcW w:w="3113" w:type="dxa"/>
+            <w:tcW w:w="3112" w:type="dxa"/>
             <w:tcBorders>
               <w:top w:val="single" w:sz="4" w:space="0" w:color="00000A"/>
               <w:left w:val="single" w:sz="4" w:space="0" w:color="00000A"/>
@@ -3667,7 +3667,7 @@
             </w:tcBorders>
             <w:shd w:fill="FFFFFF" w:val="clear"/>
             <w:tcMar>
-              <w:left w:w="103" w:type="dxa"/>
+              <w:left w:w="98" w:type="dxa"/>
             </w:tcMar>
           </w:tcPr>
           <w:p>
@@ -3688,7 +3688,7 @@
         </w:tc>
         <w:tc>
           <w:tcPr>
-            <w:tcW w:w="3121" w:type="dxa"/>
+            <w:tcW w:w="3122" w:type="dxa"/>
             <w:tcBorders>
               <w:top w:val="single" w:sz="4" w:space="0" w:color="00000A"/>
               <w:left w:val="single" w:sz="4" w:space="0" w:color="00000A"/>
@@ -3699,7 +3699,7 @@
             </w:tcBorders>
             <w:shd w:fill="FFFFFF" w:val="clear"/>
             <w:tcMar>
-              <w:left w:w="103" w:type="dxa"/>
+              <w:left w:w="98" w:type="dxa"/>
             </w:tcMar>
           </w:tcPr>
           <w:p>
@@ -4833,7 +4833,7 @@
     <w:tbl>
       <w:tblPr>
         <w:jc w:val="left"/>
-        <w:tblInd w:w="463" w:type="dxa"/>
+        <w:tblInd w:w="458" w:type="dxa"/>
         <w:tblBorders>
           <w:top w:val="single" w:sz="4" w:space="0" w:color="00000A"/>
           <w:left w:val="single" w:sz="4" w:space="0" w:color="00000A"/>
@@ -4844,16 +4844,16 @@
         </w:tblBorders>
         <w:tblCellMar>
           <w:top w:w="0" w:type="dxa"/>
-          <w:left w:w="103" w:type="dxa"/>
+          <w:left w:w="98" w:type="dxa"/>
           <w:bottom w:w="0" w:type="dxa"/>
           <w:right w:w="108" w:type="dxa"/>
         </w:tblCellMar>
       </w:tblPr>
       <w:tblGrid>
-        <w:gridCol w:w="898"/>
-        <w:gridCol w:w="3421"/>
+        <w:gridCol w:w="897"/>
+        <w:gridCol w:w="3420"/>
         <w:gridCol w:w="2068"/>
-        <w:gridCol w:w="2252"/>
+        <w:gridCol w:w="2253"/>
       </w:tblGrid>
       <w:tr>
         <w:trPr>
@@ -4862,7 +4862,7 @@
         </w:trPr>
         <w:tc>
           <w:tcPr>
-            <w:tcW w:w="8639" w:type="dxa"/>
+            <w:tcW w:w="8638" w:type="dxa"/>
             <w:gridSpan w:val="4"/>
             <w:tcBorders>
               <w:top w:val="single" w:sz="4" w:space="0" w:color="00000A"/>
@@ -4874,7 +4874,7 @@
             </w:tcBorders>
             <w:shd w:fill="FFFFFF" w:val="clear"/>
             <w:tcMar>
-              <w:left w:w="103" w:type="dxa"/>
+              <w:left w:w="98" w:type="dxa"/>
             </w:tcMar>
           </w:tcPr>
           <w:p>
@@ -4912,7 +4912,7 @@
         </w:trPr>
         <w:tc>
           <w:tcPr>
-            <w:tcW w:w="898" w:type="dxa"/>
+            <w:tcW w:w="897" w:type="dxa"/>
             <w:tcBorders>
               <w:top w:val="single" w:sz="4" w:space="0" w:color="00000A"/>
               <w:left w:val="single" w:sz="4" w:space="0" w:color="00000A"/>
@@ -4923,7 +4923,7 @@
             </w:tcBorders>
             <w:shd w:fill="E0E0E0" w:val="clear"/>
             <w:tcMar>
-              <w:left w:w="103" w:type="dxa"/>
+              <w:left w:w="98" w:type="dxa"/>
             </w:tcMar>
           </w:tcPr>
           <w:p>
@@ -4952,7 +4952,7 @@
         </w:tc>
         <w:tc>
           <w:tcPr>
-            <w:tcW w:w="3421" w:type="dxa"/>
+            <w:tcW w:w="3420" w:type="dxa"/>
             <w:tcBorders>
               <w:top w:val="single" w:sz="4" w:space="0" w:color="00000A"/>
               <w:left w:val="single" w:sz="4" w:space="0" w:color="00000A"/>
@@ -4963,7 +4963,7 @@
             </w:tcBorders>
             <w:shd w:fill="E0E0E0" w:val="clear"/>
             <w:tcMar>
-              <w:left w:w="103" w:type="dxa"/>
+              <w:left w:w="98" w:type="dxa"/>
             </w:tcMar>
           </w:tcPr>
           <w:p>
@@ -5003,7 +5003,7 @@
             </w:tcBorders>
             <w:shd w:fill="E0E0E0" w:val="clear"/>
             <w:tcMar>
-              <w:left w:w="103" w:type="dxa"/>
+              <w:left w:w="98" w:type="dxa"/>
             </w:tcMar>
           </w:tcPr>
           <w:p>
@@ -5044,7 +5044,7 @@
         </w:tc>
         <w:tc>
           <w:tcPr>
-            <w:tcW w:w="2252" w:type="dxa"/>
+            <w:tcW w:w="2253" w:type="dxa"/>
             <w:tcBorders>
               <w:top w:val="single" w:sz="4" w:space="0" w:color="00000A"/>
               <w:left w:val="single" w:sz="4" w:space="0" w:color="00000A"/>
@@ -5055,7 +5055,7 @@
             </w:tcBorders>
             <w:shd w:fill="E0E0E0" w:val="clear"/>
             <w:tcMar>
-              <w:left w:w="103" w:type="dxa"/>
+              <w:left w:w="98" w:type="dxa"/>
             </w:tcMar>
           </w:tcPr>
           <w:p>
@@ -5104,7 +5104,7 @@
         </w:trPr>
         <w:tc>
           <w:tcPr>
-            <w:tcW w:w="8639" w:type="dxa"/>
+            <w:tcW w:w="8638" w:type="dxa"/>
             <w:gridSpan w:val="4"/>
             <w:tcBorders>
               <w:top w:val="double" w:sz="4" w:space="0" w:color="00000A"/>
@@ -5116,7 +5116,7 @@
             </w:tcBorders>
             <w:shd w:fill="FFFFFF" w:val="clear"/>
             <w:tcMar>
-              <w:left w:w="103" w:type="dxa"/>
+              <w:left w:w="98" w:type="dxa"/>
             </w:tcMar>
           </w:tcPr>
           <w:p>
@@ -5173,7 +5173,7 @@
         </w:trPr>
         <w:tc>
           <w:tcPr>
-            <w:tcW w:w="898" w:type="dxa"/>
+            <w:tcW w:w="897" w:type="dxa"/>
             <w:tcBorders>
               <w:top w:val="single" w:sz="4" w:space="0" w:color="00000A"/>
               <w:left w:val="single" w:sz="4" w:space="0" w:color="00000A"/>
@@ -5184,7 +5184,7 @@
             </w:tcBorders>
             <w:shd w:fill="FFFFFF" w:val="clear"/>
             <w:tcMar>
-              <w:left w:w="103" w:type="dxa"/>
+              <w:left w:w="98" w:type="dxa"/>
             </w:tcMar>
           </w:tcPr>
           <w:p>
@@ -5216,7 +5216,7 @@
         </w:tc>
         <w:tc>
           <w:tcPr>
-            <w:tcW w:w="3421" w:type="dxa"/>
+            <w:tcW w:w="3420" w:type="dxa"/>
             <w:tcBorders>
               <w:top w:val="single" w:sz="4" w:space="0" w:color="00000A"/>
               <w:left w:val="single" w:sz="4" w:space="0" w:color="00000A"/>
@@ -5227,7 +5227,7 @@
             </w:tcBorders>
             <w:shd w:fill="FFFFFF" w:val="clear"/>
             <w:tcMar>
-              <w:left w:w="103" w:type="dxa"/>
+              <w:left w:w="98" w:type="dxa"/>
             </w:tcMar>
           </w:tcPr>
           <w:p>
@@ -5269,7 +5269,7 @@
             </w:tcBorders>
             <w:shd w:fill="FFFFFF" w:val="clear"/>
             <w:tcMar>
-              <w:left w:w="103" w:type="dxa"/>
+              <w:left w:w="98" w:type="dxa"/>
             </w:tcMar>
           </w:tcPr>
           <w:p>
@@ -5301,7 +5301,7 @@
         </w:tc>
         <w:tc>
           <w:tcPr>
-            <w:tcW w:w="2252" w:type="dxa"/>
+            <w:tcW w:w="2253" w:type="dxa"/>
             <w:tcBorders>
               <w:top w:val="single" w:sz="4" w:space="0" w:color="00000A"/>
               <w:left w:val="single" w:sz="4" w:space="0" w:color="00000A"/>
@@ -5312,7 +5312,7 @@
             </w:tcBorders>
             <w:shd w:fill="FFFFFF" w:val="clear"/>
             <w:tcMar>
-              <w:left w:w="103" w:type="dxa"/>
+              <w:left w:w="98" w:type="dxa"/>
             </w:tcMar>
           </w:tcPr>
           <w:p>
@@ -5349,7 +5349,7 @@
         </w:trPr>
         <w:tc>
           <w:tcPr>
-            <w:tcW w:w="898" w:type="dxa"/>
+            <w:tcW w:w="897" w:type="dxa"/>
             <w:tcBorders>
               <w:top w:val="single" w:sz="4" w:space="0" w:color="00000A"/>
               <w:left w:val="single" w:sz="4" w:space="0" w:color="00000A"/>
@@ -5360,7 +5360,7 @@
             </w:tcBorders>
             <w:shd w:fill="FFFFFF" w:val="clear"/>
             <w:tcMar>
-              <w:left w:w="103" w:type="dxa"/>
+              <w:left w:w="98" w:type="dxa"/>
             </w:tcMar>
           </w:tcPr>
           <w:p>
@@ -5392,7 +5392,7 @@
         </w:tc>
         <w:tc>
           <w:tcPr>
-            <w:tcW w:w="3421" w:type="dxa"/>
+            <w:tcW w:w="3420" w:type="dxa"/>
             <w:tcBorders>
               <w:top w:val="single" w:sz="4" w:space="0" w:color="00000A"/>
               <w:left w:val="single" w:sz="4" w:space="0" w:color="00000A"/>
@@ -5403,7 +5403,7 @@
             </w:tcBorders>
             <w:shd w:fill="FFFFFF" w:val="clear"/>
             <w:tcMar>
-              <w:left w:w="103" w:type="dxa"/>
+              <w:left w:w="98" w:type="dxa"/>
             </w:tcMar>
           </w:tcPr>
           <w:p>
@@ -5445,7 +5445,7 @@
             </w:tcBorders>
             <w:shd w:fill="FFFFFF" w:val="clear"/>
             <w:tcMar>
-              <w:left w:w="103" w:type="dxa"/>
+              <w:left w:w="98" w:type="dxa"/>
             </w:tcMar>
           </w:tcPr>
           <w:p>
@@ -5477,7 +5477,7 @@
         </w:tc>
         <w:tc>
           <w:tcPr>
-            <w:tcW w:w="2252" w:type="dxa"/>
+            <w:tcW w:w="2253" w:type="dxa"/>
             <w:tcBorders>
               <w:top w:val="single" w:sz="4" w:space="0" w:color="00000A"/>
               <w:left w:val="single" w:sz="4" w:space="0" w:color="00000A"/>
@@ -5488,7 +5488,7 @@
             </w:tcBorders>
             <w:shd w:fill="FFFFFF" w:val="clear"/>
             <w:tcMar>
-              <w:left w:w="103" w:type="dxa"/>
+              <w:left w:w="98" w:type="dxa"/>
             </w:tcMar>
           </w:tcPr>
           <w:p>
@@ -5525,7 +5525,7 @@
         </w:trPr>
         <w:tc>
           <w:tcPr>
-            <w:tcW w:w="898" w:type="dxa"/>
+            <w:tcW w:w="897" w:type="dxa"/>
             <w:tcBorders>
               <w:top w:val="single" w:sz="4" w:space="0" w:color="00000A"/>
               <w:left w:val="single" w:sz="4" w:space="0" w:color="00000A"/>
@@ -5536,7 +5536,7 @@
             </w:tcBorders>
             <w:shd w:fill="FFFFFF" w:val="clear"/>
             <w:tcMar>
-              <w:left w:w="103" w:type="dxa"/>
+              <w:left w:w="98" w:type="dxa"/>
             </w:tcMar>
           </w:tcPr>
           <w:p>
@@ -5568,7 +5568,7 @@
         </w:tc>
         <w:tc>
           <w:tcPr>
-            <w:tcW w:w="3421" w:type="dxa"/>
+            <w:tcW w:w="3420" w:type="dxa"/>
             <w:tcBorders>
               <w:top w:val="single" w:sz="4" w:space="0" w:color="00000A"/>
               <w:left w:val="single" w:sz="4" w:space="0" w:color="00000A"/>
@@ -5579,7 +5579,7 @@
             </w:tcBorders>
             <w:shd w:fill="FFFFFF" w:val="clear"/>
             <w:tcMar>
-              <w:left w:w="103" w:type="dxa"/>
+              <w:left w:w="98" w:type="dxa"/>
             </w:tcMar>
           </w:tcPr>
           <w:p>
@@ -5621,7 +5621,7 @@
             </w:tcBorders>
             <w:shd w:fill="FFFFFF" w:val="clear"/>
             <w:tcMar>
-              <w:left w:w="103" w:type="dxa"/>
+              <w:left w:w="98" w:type="dxa"/>
             </w:tcMar>
           </w:tcPr>
           <w:p>
@@ -5653,7 +5653,7 @@
         </w:tc>
         <w:tc>
           <w:tcPr>
-            <w:tcW w:w="2252" w:type="dxa"/>
+            <w:tcW w:w="2253" w:type="dxa"/>
             <w:tcBorders>
               <w:top w:val="single" w:sz="4" w:space="0" w:color="00000A"/>
               <w:left w:val="single" w:sz="4" w:space="0" w:color="00000A"/>
@@ -5664,7 +5664,7 @@
             </w:tcBorders>
             <w:shd w:fill="FFFFFF" w:val="clear"/>
             <w:tcMar>
-              <w:left w:w="103" w:type="dxa"/>
+              <w:left w:w="98" w:type="dxa"/>
             </w:tcMar>
           </w:tcPr>
           <w:p>
@@ -5701,7 +5701,7 @@
         </w:trPr>
         <w:tc>
           <w:tcPr>
-            <w:tcW w:w="898" w:type="dxa"/>
+            <w:tcW w:w="897" w:type="dxa"/>
             <w:tcBorders>
               <w:top w:val="single" w:sz="4" w:space="0" w:color="00000A"/>
               <w:left w:val="single" w:sz="4" w:space="0" w:color="00000A"/>
@@ -5712,7 +5712,7 @@
             </w:tcBorders>
             <w:shd w:fill="FFFFFF" w:val="clear"/>
             <w:tcMar>
-              <w:left w:w="103" w:type="dxa"/>
+              <w:left w:w="98" w:type="dxa"/>
             </w:tcMar>
           </w:tcPr>
           <w:p>
@@ -5744,7 +5744,7 @@
         </w:tc>
         <w:tc>
           <w:tcPr>
-            <w:tcW w:w="3421" w:type="dxa"/>
+            <w:tcW w:w="3420" w:type="dxa"/>
             <w:tcBorders>
               <w:top w:val="single" w:sz="4" w:space="0" w:color="00000A"/>
               <w:left w:val="single" w:sz="4" w:space="0" w:color="00000A"/>
@@ -5755,7 +5755,7 @@
             </w:tcBorders>
             <w:shd w:fill="FFFFFF" w:val="clear"/>
             <w:tcMar>
-              <w:left w:w="103" w:type="dxa"/>
+              <w:left w:w="98" w:type="dxa"/>
             </w:tcMar>
           </w:tcPr>
           <w:p>
@@ -5797,7 +5797,7 @@
             </w:tcBorders>
             <w:shd w:fill="FFFFFF" w:val="clear"/>
             <w:tcMar>
-              <w:left w:w="103" w:type="dxa"/>
+              <w:left w:w="98" w:type="dxa"/>
             </w:tcMar>
           </w:tcPr>
           <w:p>
@@ -5829,7 +5829,7 @@
         </w:tc>
         <w:tc>
           <w:tcPr>
-            <w:tcW w:w="2252" w:type="dxa"/>
+            <w:tcW w:w="2253" w:type="dxa"/>
             <w:tcBorders>
               <w:top w:val="single" w:sz="4" w:space="0" w:color="00000A"/>
               <w:left w:val="single" w:sz="4" w:space="0" w:color="00000A"/>
@@ -5840,7 +5840,7 @@
             </w:tcBorders>
             <w:shd w:fill="FFFFFF" w:val="clear"/>
             <w:tcMar>
-              <w:left w:w="103" w:type="dxa"/>
+              <w:left w:w="98" w:type="dxa"/>
             </w:tcMar>
           </w:tcPr>
           <w:p>
@@ -5877,7 +5877,7 @@
         </w:trPr>
         <w:tc>
           <w:tcPr>
-            <w:tcW w:w="898" w:type="dxa"/>
+            <w:tcW w:w="897" w:type="dxa"/>
             <w:tcBorders>
               <w:top w:val="single" w:sz="4" w:space="0" w:color="00000A"/>
               <w:left w:val="single" w:sz="4" w:space="0" w:color="00000A"/>
@@ -5888,7 +5888,7 @@
             </w:tcBorders>
             <w:shd w:fill="FFFFFF" w:val="clear"/>
             <w:tcMar>
-              <w:left w:w="103" w:type="dxa"/>
+              <w:left w:w="98" w:type="dxa"/>
             </w:tcMar>
           </w:tcPr>
           <w:p>
@@ -5920,7 +5920,7 @@
         </w:tc>
         <w:tc>
           <w:tcPr>
-            <w:tcW w:w="3421" w:type="dxa"/>
+            <w:tcW w:w="3420" w:type="dxa"/>
             <w:tcBorders>
               <w:top w:val="single" w:sz="4" w:space="0" w:color="00000A"/>
               <w:left w:val="single" w:sz="4" w:space="0" w:color="00000A"/>
@@ -5931,7 +5931,7 @@
             </w:tcBorders>
             <w:shd w:fill="FFFFFF" w:val="clear"/>
             <w:tcMar>
-              <w:left w:w="103" w:type="dxa"/>
+              <w:left w:w="98" w:type="dxa"/>
             </w:tcMar>
           </w:tcPr>
           <w:p>
@@ -5973,7 +5973,7 @@
             </w:tcBorders>
             <w:shd w:fill="FFFFFF" w:val="clear"/>
             <w:tcMar>
-              <w:left w:w="103" w:type="dxa"/>
+              <w:left w:w="98" w:type="dxa"/>
             </w:tcMar>
           </w:tcPr>
           <w:p>
@@ -6005,7 +6005,7 @@
         </w:tc>
         <w:tc>
           <w:tcPr>
-            <w:tcW w:w="2252" w:type="dxa"/>
+            <w:tcW w:w="2253" w:type="dxa"/>
             <w:tcBorders>
               <w:top w:val="single" w:sz="4" w:space="0" w:color="00000A"/>
               <w:left w:val="single" w:sz="4" w:space="0" w:color="00000A"/>
@@ -6016,7 +6016,7 @@
             </w:tcBorders>
             <w:shd w:fill="FFFFFF" w:val="clear"/>
             <w:tcMar>
-              <w:left w:w="103" w:type="dxa"/>
+              <w:left w:w="98" w:type="dxa"/>
             </w:tcMar>
           </w:tcPr>
           <w:p>
@@ -6053,7 +6053,7 @@
         </w:trPr>
         <w:tc>
           <w:tcPr>
-            <w:tcW w:w="898" w:type="dxa"/>
+            <w:tcW w:w="897" w:type="dxa"/>
             <w:tcBorders>
               <w:top w:val="single" w:sz="4" w:space="0" w:color="00000A"/>
               <w:left w:val="single" w:sz="4" w:space="0" w:color="00000A"/>
@@ -6064,7 +6064,7 @@
             </w:tcBorders>
             <w:shd w:fill="FFFFFF" w:val="clear"/>
             <w:tcMar>
-              <w:left w:w="103" w:type="dxa"/>
+              <w:left w:w="98" w:type="dxa"/>
             </w:tcMar>
           </w:tcPr>
           <w:p>
@@ -6096,7 +6096,7 @@
         </w:tc>
         <w:tc>
           <w:tcPr>
-            <w:tcW w:w="3421" w:type="dxa"/>
+            <w:tcW w:w="3420" w:type="dxa"/>
             <w:tcBorders>
               <w:top w:val="single" w:sz="4" w:space="0" w:color="00000A"/>
               <w:left w:val="single" w:sz="4" w:space="0" w:color="00000A"/>
@@ -6107,7 +6107,7 @@
             </w:tcBorders>
             <w:shd w:fill="FFFFFF" w:val="clear"/>
             <w:tcMar>
-              <w:left w:w="103" w:type="dxa"/>
+              <w:left w:w="98" w:type="dxa"/>
             </w:tcMar>
           </w:tcPr>
           <w:p>
@@ -6149,7 +6149,7 @@
             </w:tcBorders>
             <w:shd w:fill="FFFFFF" w:val="clear"/>
             <w:tcMar>
-              <w:left w:w="103" w:type="dxa"/>
+              <w:left w:w="98" w:type="dxa"/>
             </w:tcMar>
           </w:tcPr>
           <w:p>
@@ -6181,7 +6181,7 @@
         </w:tc>
         <w:tc>
           <w:tcPr>
-            <w:tcW w:w="2252" w:type="dxa"/>
+            <w:tcW w:w="2253" w:type="dxa"/>
             <w:tcBorders>
               <w:top w:val="single" w:sz="4" w:space="0" w:color="00000A"/>
               <w:left w:val="single" w:sz="4" w:space="0" w:color="00000A"/>
@@ -6192,7 +6192,7 @@
             </w:tcBorders>
             <w:shd w:fill="FFFFFF" w:val="clear"/>
             <w:tcMar>
-              <w:left w:w="103" w:type="dxa"/>
+              <w:left w:w="98" w:type="dxa"/>
             </w:tcMar>
           </w:tcPr>
           <w:p>
@@ -6229,7 +6229,7 @@
         </w:trPr>
         <w:tc>
           <w:tcPr>
-            <w:tcW w:w="898" w:type="dxa"/>
+            <w:tcW w:w="897" w:type="dxa"/>
             <w:tcBorders>
               <w:top w:val="single" w:sz="4" w:space="0" w:color="00000A"/>
               <w:left w:val="single" w:sz="4" w:space="0" w:color="00000A"/>
@@ -6240,7 +6240,7 @@
             </w:tcBorders>
             <w:shd w:fill="FFFFFF" w:val="clear"/>
             <w:tcMar>
-              <w:left w:w="103" w:type="dxa"/>
+              <w:left w:w="98" w:type="dxa"/>
             </w:tcMar>
           </w:tcPr>
           <w:p>
@@ -6272,7 +6272,7 @@
         </w:tc>
         <w:tc>
           <w:tcPr>
-            <w:tcW w:w="3421" w:type="dxa"/>
+            <w:tcW w:w="3420" w:type="dxa"/>
             <w:tcBorders>
               <w:top w:val="single" w:sz="4" w:space="0" w:color="00000A"/>
               <w:left w:val="single" w:sz="4" w:space="0" w:color="00000A"/>
@@ -6283,7 +6283,7 @@
             </w:tcBorders>
             <w:shd w:fill="FFFFFF" w:val="clear"/>
             <w:tcMar>
-              <w:left w:w="103" w:type="dxa"/>
+              <w:left w:w="98" w:type="dxa"/>
             </w:tcMar>
           </w:tcPr>
           <w:p>
@@ -6325,7 +6325,7 @@
             </w:tcBorders>
             <w:shd w:fill="FFFFFF" w:val="clear"/>
             <w:tcMar>
-              <w:left w:w="103" w:type="dxa"/>
+              <w:left w:w="98" w:type="dxa"/>
             </w:tcMar>
           </w:tcPr>
           <w:p>
@@ -6357,7 +6357,7 @@
         </w:tc>
         <w:tc>
           <w:tcPr>
-            <w:tcW w:w="2252" w:type="dxa"/>
+            <w:tcW w:w="2253" w:type="dxa"/>
             <w:tcBorders>
               <w:top w:val="single" w:sz="4" w:space="0" w:color="00000A"/>
               <w:left w:val="single" w:sz="4" w:space="0" w:color="00000A"/>
@@ -6368,7 +6368,7 @@
             </w:tcBorders>
             <w:shd w:fill="FFFFFF" w:val="clear"/>
             <w:tcMar>
-              <w:left w:w="103" w:type="dxa"/>
+              <w:left w:w="98" w:type="dxa"/>
             </w:tcMar>
           </w:tcPr>
           <w:p>
@@ -6405,7 +6405,7 @@
         </w:trPr>
         <w:tc>
           <w:tcPr>
-            <w:tcW w:w="898" w:type="dxa"/>
+            <w:tcW w:w="897" w:type="dxa"/>
             <w:tcBorders>
               <w:top w:val="single" w:sz="4" w:space="0" w:color="00000A"/>
               <w:left w:val="single" w:sz="4" w:space="0" w:color="00000A"/>
@@ -6416,7 +6416,7 @@
             </w:tcBorders>
             <w:shd w:fill="FFFFFF" w:val="clear"/>
             <w:tcMar>
-              <w:left w:w="103" w:type="dxa"/>
+              <w:left w:w="98" w:type="dxa"/>
             </w:tcMar>
           </w:tcPr>
           <w:p>
@@ -6448,7 +6448,7 @@
         </w:tc>
         <w:tc>
           <w:tcPr>
-            <w:tcW w:w="3421" w:type="dxa"/>
+            <w:tcW w:w="3420" w:type="dxa"/>
             <w:tcBorders>
               <w:top w:val="single" w:sz="4" w:space="0" w:color="00000A"/>
               <w:left w:val="single" w:sz="4" w:space="0" w:color="00000A"/>
@@ -6459,7 +6459,7 @@
             </w:tcBorders>
             <w:shd w:fill="FFFFFF" w:val="clear"/>
             <w:tcMar>
-              <w:left w:w="103" w:type="dxa"/>
+              <w:left w:w="98" w:type="dxa"/>
             </w:tcMar>
           </w:tcPr>
           <w:p>
@@ -6501,7 +6501,7 @@
             </w:tcBorders>
             <w:shd w:fill="FFFFFF" w:val="clear"/>
             <w:tcMar>
-              <w:left w:w="103" w:type="dxa"/>
+              <w:left w:w="98" w:type="dxa"/>
             </w:tcMar>
           </w:tcPr>
           <w:p>
@@ -6533,7 +6533,7 @@
         </w:tc>
         <w:tc>
           <w:tcPr>
-            <w:tcW w:w="2252" w:type="dxa"/>
+            <w:tcW w:w="2253" w:type="dxa"/>
             <w:tcBorders>
               <w:top w:val="single" w:sz="4" w:space="0" w:color="00000A"/>
               <w:left w:val="single" w:sz="4" w:space="0" w:color="00000A"/>
@@ -6544,7 +6544,7 @@
             </w:tcBorders>
             <w:shd w:fill="FFFFFF" w:val="clear"/>
             <w:tcMar>
-              <w:left w:w="103" w:type="dxa"/>
+              <w:left w:w="98" w:type="dxa"/>
             </w:tcMar>
           </w:tcPr>
           <w:p>
@@ -6581,7 +6581,7 @@
         </w:trPr>
         <w:tc>
           <w:tcPr>
-            <w:tcW w:w="898" w:type="dxa"/>
+            <w:tcW w:w="897" w:type="dxa"/>
             <w:tcBorders>
               <w:top w:val="single" w:sz="4" w:space="0" w:color="00000A"/>
               <w:left w:val="single" w:sz="4" w:space="0" w:color="00000A"/>
@@ -6592,7 +6592,7 @@
             </w:tcBorders>
             <w:shd w:fill="FFFFFF" w:val="clear"/>
             <w:tcMar>
-              <w:left w:w="103" w:type="dxa"/>
+              <w:left w:w="98" w:type="dxa"/>
             </w:tcMar>
           </w:tcPr>
           <w:p>
@@ -6624,7 +6624,7 @@
         </w:tc>
         <w:tc>
           <w:tcPr>
-            <w:tcW w:w="3421" w:type="dxa"/>
+            <w:tcW w:w="3420" w:type="dxa"/>
             <w:tcBorders>
               <w:top w:val="single" w:sz="4" w:space="0" w:color="00000A"/>
               <w:left w:val="single" w:sz="4" w:space="0" w:color="00000A"/>
@@ -6635,7 +6635,7 @@
             </w:tcBorders>
             <w:shd w:fill="FFFFFF" w:val="clear"/>
             <w:tcMar>
-              <w:left w:w="103" w:type="dxa"/>
+              <w:left w:w="98" w:type="dxa"/>
             </w:tcMar>
           </w:tcPr>
           <w:p>
@@ -6677,7 +6677,7 @@
             </w:tcBorders>
             <w:shd w:fill="FFFFFF" w:val="clear"/>
             <w:tcMar>
-              <w:left w:w="103" w:type="dxa"/>
+              <w:left w:w="98" w:type="dxa"/>
             </w:tcMar>
           </w:tcPr>
           <w:p>
@@ -6709,7 +6709,7 @@
         </w:tc>
         <w:tc>
           <w:tcPr>
-            <w:tcW w:w="2252" w:type="dxa"/>
+            <w:tcW w:w="2253" w:type="dxa"/>
             <w:tcBorders>
               <w:top w:val="single" w:sz="4" w:space="0" w:color="00000A"/>
               <w:left w:val="single" w:sz="4" w:space="0" w:color="00000A"/>
@@ -6720,7 +6720,7 @@
             </w:tcBorders>
             <w:shd w:fill="FFFFFF" w:val="clear"/>
             <w:tcMar>
-              <w:left w:w="103" w:type="dxa"/>
+              <w:left w:w="98" w:type="dxa"/>
             </w:tcMar>
           </w:tcPr>
           <w:p>
@@ -6757,7 +6757,7 @@
         </w:trPr>
         <w:tc>
           <w:tcPr>
-            <w:tcW w:w="8639" w:type="dxa"/>
+            <w:tcW w:w="8638" w:type="dxa"/>
             <w:gridSpan w:val="4"/>
             <w:tcBorders>
               <w:top w:val="double" w:sz="4" w:space="0" w:color="00000A"/>
@@ -6769,7 +6769,7 @@
             </w:tcBorders>
             <w:shd w:fill="FFFFFF" w:val="clear"/>
             <w:tcMar>
-              <w:left w:w="103" w:type="dxa"/>
+              <w:left w:w="98" w:type="dxa"/>
             </w:tcMar>
           </w:tcPr>
           <w:p>
@@ -6826,7 +6826,7 @@
         </w:trPr>
         <w:tc>
           <w:tcPr>
-            <w:tcW w:w="898" w:type="dxa"/>
+            <w:tcW w:w="897" w:type="dxa"/>
             <w:tcBorders>
               <w:top w:val="single" w:sz="4" w:space="0" w:color="00000A"/>
               <w:left w:val="single" w:sz="4" w:space="0" w:color="00000A"/>
@@ -6837,7 +6837,7 @@
             </w:tcBorders>
             <w:shd w:fill="FFFFFF" w:val="clear"/>
             <w:tcMar>
-              <w:left w:w="103" w:type="dxa"/>
+              <w:left w:w="98" w:type="dxa"/>
             </w:tcMar>
           </w:tcPr>
           <w:p>
@@ -6869,7 +6869,7 @@
         </w:tc>
         <w:tc>
           <w:tcPr>
-            <w:tcW w:w="3421" w:type="dxa"/>
+            <w:tcW w:w="3420" w:type="dxa"/>
             <w:tcBorders>
               <w:top w:val="single" w:sz="4" w:space="0" w:color="00000A"/>
               <w:left w:val="single" w:sz="4" w:space="0" w:color="00000A"/>
@@ -6880,7 +6880,7 @@
             </w:tcBorders>
             <w:shd w:fill="FFFFFF" w:val="clear"/>
             <w:tcMar>
-              <w:left w:w="103" w:type="dxa"/>
+              <w:left w:w="98" w:type="dxa"/>
             </w:tcMar>
           </w:tcPr>
           <w:p>
@@ -6922,7 +6922,7 @@
             </w:tcBorders>
             <w:shd w:fill="FFFFFF" w:val="clear"/>
             <w:tcMar>
-              <w:left w:w="103" w:type="dxa"/>
+              <w:left w:w="98" w:type="dxa"/>
             </w:tcMar>
           </w:tcPr>
           <w:p>
@@ -6954,7 +6954,7 @@
         </w:tc>
         <w:tc>
           <w:tcPr>
-            <w:tcW w:w="2252" w:type="dxa"/>
+            <w:tcW w:w="2253" w:type="dxa"/>
             <w:tcBorders>
               <w:top w:val="single" w:sz="4" w:space="0" w:color="00000A"/>
               <w:left w:val="single" w:sz="4" w:space="0" w:color="00000A"/>
@@ -6965,7 +6965,7 @@
             </w:tcBorders>
             <w:shd w:fill="FFFFFF" w:val="clear"/>
             <w:tcMar>
-              <w:left w:w="103" w:type="dxa"/>
+              <w:left w:w="98" w:type="dxa"/>
             </w:tcMar>
           </w:tcPr>
           <w:p>
@@ -7002,7 +7002,7 @@
         </w:trPr>
         <w:tc>
           <w:tcPr>
-            <w:tcW w:w="898" w:type="dxa"/>
+            <w:tcW w:w="897" w:type="dxa"/>
             <w:tcBorders>
               <w:top w:val="single" w:sz="4" w:space="0" w:color="00000A"/>
               <w:left w:val="single" w:sz="4" w:space="0" w:color="00000A"/>
@@ -7013,7 +7013,7 @@
             </w:tcBorders>
             <w:shd w:fill="FFFFFF" w:val="clear"/>
             <w:tcMar>
-              <w:left w:w="103" w:type="dxa"/>
+              <w:left w:w="98" w:type="dxa"/>
             </w:tcMar>
           </w:tcPr>
           <w:p>
@@ -7045,7 +7045,7 @@
         </w:tc>
         <w:tc>
           <w:tcPr>
-            <w:tcW w:w="3421" w:type="dxa"/>
+            <w:tcW w:w="3420" w:type="dxa"/>
             <w:tcBorders>
               <w:top w:val="single" w:sz="4" w:space="0" w:color="00000A"/>
               <w:left w:val="single" w:sz="4" w:space="0" w:color="00000A"/>
@@ -7056,7 +7056,7 @@
             </w:tcBorders>
             <w:shd w:fill="FFFFFF" w:val="clear"/>
             <w:tcMar>
-              <w:left w:w="103" w:type="dxa"/>
+              <w:left w:w="98" w:type="dxa"/>
             </w:tcMar>
           </w:tcPr>
           <w:p>
@@ -7098,7 +7098,7 @@
             </w:tcBorders>
             <w:shd w:fill="FFFFFF" w:val="clear"/>
             <w:tcMar>
-              <w:left w:w="103" w:type="dxa"/>
+              <w:left w:w="98" w:type="dxa"/>
             </w:tcMar>
           </w:tcPr>
           <w:p>
@@ -7130,7 +7130,7 @@
         </w:tc>
         <w:tc>
           <w:tcPr>
-            <w:tcW w:w="2252" w:type="dxa"/>
+            <w:tcW w:w="2253" w:type="dxa"/>
             <w:tcBorders>
               <w:top w:val="single" w:sz="4" w:space="0" w:color="00000A"/>
               <w:left w:val="single" w:sz="4" w:space="0" w:color="00000A"/>
@@ -7141,7 +7141,7 @@
             </w:tcBorders>
             <w:shd w:fill="FFFFFF" w:val="clear"/>
             <w:tcMar>
-              <w:left w:w="103" w:type="dxa"/>
+              <w:left w:w="98" w:type="dxa"/>
             </w:tcMar>
           </w:tcPr>
           <w:p>
@@ -7178,7 +7178,7 @@
         </w:trPr>
         <w:tc>
           <w:tcPr>
-            <w:tcW w:w="8639" w:type="dxa"/>
+            <w:tcW w:w="8638" w:type="dxa"/>
             <w:gridSpan w:val="4"/>
             <w:tcBorders>
               <w:top w:val="double" w:sz="4" w:space="0" w:color="00000A"/>
@@ -7190,7 +7190,7 @@
             </w:tcBorders>
             <w:shd w:fill="FFFFFF" w:val="clear"/>
             <w:tcMar>
-              <w:left w:w="103" w:type="dxa"/>
+              <w:left w:w="98" w:type="dxa"/>
             </w:tcMar>
           </w:tcPr>
           <w:p>
@@ -7247,7 +7247,7 @@
         </w:trPr>
         <w:tc>
           <w:tcPr>
-            <w:tcW w:w="898" w:type="dxa"/>
+            <w:tcW w:w="897" w:type="dxa"/>
             <w:tcBorders>
               <w:top w:val="single" w:sz="4" w:space="0" w:color="00000A"/>
               <w:left w:val="single" w:sz="4" w:space="0" w:color="00000A"/>
@@ -7258,7 +7258,7 @@
             </w:tcBorders>
             <w:shd w:fill="FFFFFF" w:val="clear"/>
             <w:tcMar>
-              <w:left w:w="103" w:type="dxa"/>
+              <w:left w:w="98" w:type="dxa"/>
             </w:tcMar>
           </w:tcPr>
           <w:p>
@@ -7290,7 +7290,7 @@
         </w:tc>
         <w:tc>
           <w:tcPr>
-            <w:tcW w:w="3421" w:type="dxa"/>
+            <w:tcW w:w="3420" w:type="dxa"/>
             <w:tcBorders>
               <w:top w:val="single" w:sz="4" w:space="0" w:color="00000A"/>
               <w:left w:val="single" w:sz="4" w:space="0" w:color="00000A"/>
@@ -7301,7 +7301,7 @@
             </w:tcBorders>
             <w:shd w:fill="FFFFFF" w:val="clear"/>
             <w:tcMar>
-              <w:left w:w="103" w:type="dxa"/>
+              <w:left w:w="98" w:type="dxa"/>
             </w:tcMar>
           </w:tcPr>
           <w:p>
@@ -7343,7 +7343,7 @@
             </w:tcBorders>
             <w:shd w:fill="FFFFFF" w:val="clear"/>
             <w:tcMar>
-              <w:left w:w="103" w:type="dxa"/>
+              <w:left w:w="98" w:type="dxa"/>
             </w:tcMar>
           </w:tcPr>
           <w:p>
@@ -7375,7 +7375,7 @@
         </w:tc>
         <w:tc>
           <w:tcPr>
-            <w:tcW w:w="2252" w:type="dxa"/>
+            <w:tcW w:w="2253" w:type="dxa"/>
             <w:tcBorders>
               <w:top w:val="single" w:sz="4" w:space="0" w:color="00000A"/>
               <w:left w:val="single" w:sz="4" w:space="0" w:color="00000A"/>
@@ -7386,7 +7386,7 @@
             </w:tcBorders>
             <w:shd w:fill="FFFFFF" w:val="clear"/>
             <w:tcMar>
-              <w:left w:w="103" w:type="dxa"/>
+              <w:left w:w="98" w:type="dxa"/>
             </w:tcMar>
           </w:tcPr>
           <w:p>
@@ -7777,7 +7777,7 @@
     <w:tbl>
       <w:tblPr>
         <w:jc w:val="left"/>
-        <w:tblInd w:w="463" w:type="dxa"/>
+        <w:tblInd w:w="458" w:type="dxa"/>
         <w:tblBorders>
           <w:top w:val="single" w:sz="4" w:space="0" w:color="00000A"/>
           <w:left w:val="single" w:sz="4" w:space="0" w:color="00000A"/>
@@ -7788,15 +7788,15 @@
         </w:tblBorders>
         <w:tblCellMar>
           <w:top w:w="0" w:type="dxa"/>
-          <w:left w:w="103" w:type="dxa"/>
+          <w:left w:w="98" w:type="dxa"/>
           <w:bottom w:w="0" w:type="dxa"/>
           <w:right w:w="108" w:type="dxa"/>
         </w:tblCellMar>
       </w:tblPr>
       <w:tblGrid>
-        <w:gridCol w:w="3598"/>
+        <w:gridCol w:w="3597"/>
         <w:gridCol w:w="2068"/>
-        <w:gridCol w:w="2973"/>
+        <w:gridCol w:w="2974"/>
       </w:tblGrid>
       <w:tr>
         <w:trPr>
@@ -7817,7 +7817,7 @@
             </w:tcBorders>
             <w:shd w:fill="FFFFFF" w:val="clear"/>
             <w:tcMar>
-              <w:left w:w="103" w:type="dxa"/>
+              <w:left w:w="98" w:type="dxa"/>
             </w:tcMar>
           </w:tcPr>
           <w:p>
@@ -7855,7 +7855,7 @@
         </w:trPr>
         <w:tc>
           <w:tcPr>
-            <w:tcW w:w="3598" w:type="dxa"/>
+            <w:tcW w:w="3597" w:type="dxa"/>
             <w:tcBorders>
               <w:top w:val="single" w:sz="4" w:space="0" w:color="00000A"/>
               <w:left w:val="single" w:sz="4" w:space="0" w:color="00000A"/>
@@ -7866,7 +7866,7 @@
             </w:tcBorders>
             <w:shd w:fill="E0E0E0" w:val="clear"/>
             <w:tcMar>
-              <w:left w:w="103" w:type="dxa"/>
+              <w:left w:w="98" w:type="dxa"/>
             </w:tcMar>
           </w:tcPr>
           <w:p>
@@ -7906,7 +7906,7 @@
             </w:tcBorders>
             <w:shd w:fill="E0E0E0" w:val="clear"/>
             <w:tcMar>
-              <w:left w:w="103" w:type="dxa"/>
+              <w:left w:w="98" w:type="dxa"/>
             </w:tcMar>
           </w:tcPr>
           <w:p>
@@ -7947,7 +7947,7 @@
         </w:tc>
         <w:tc>
           <w:tcPr>
-            <w:tcW w:w="2973" w:type="dxa"/>
+            <w:tcW w:w="2974" w:type="dxa"/>
             <w:tcBorders>
               <w:top w:val="single" w:sz="4" w:space="0" w:color="00000A"/>
               <w:left w:val="single" w:sz="4" w:space="0" w:color="00000A"/>
@@ -7958,7 +7958,7 @@
             </w:tcBorders>
             <w:shd w:fill="E0E0E0" w:val="clear"/>
             <w:tcMar>
-              <w:left w:w="103" w:type="dxa"/>
+              <w:left w:w="98" w:type="dxa"/>
             </w:tcMar>
           </w:tcPr>
           <w:p>
@@ -8019,7 +8019,7 @@
             </w:tcBorders>
             <w:shd w:fill="FFFFFF" w:val="clear"/>
             <w:tcMar>
-              <w:left w:w="103" w:type="dxa"/>
+              <w:left w:w="98" w:type="dxa"/>
             </w:tcMar>
           </w:tcPr>
           <w:p>
@@ -8076,7 +8076,7 @@
         </w:trPr>
         <w:tc>
           <w:tcPr>
-            <w:tcW w:w="3598" w:type="dxa"/>
+            <w:tcW w:w="3597" w:type="dxa"/>
             <w:tcBorders>
               <w:top w:val="single" w:sz="4" w:space="0" w:color="00000A"/>
               <w:left w:val="single" w:sz="4" w:space="0" w:color="00000A"/>
@@ -8087,7 +8087,7 @@
             </w:tcBorders>
             <w:shd w:fill="FFFFFF" w:val="clear"/>
             <w:tcMar>
-              <w:left w:w="103" w:type="dxa"/>
+              <w:left w:w="98" w:type="dxa"/>
             </w:tcMar>
           </w:tcPr>
           <w:p>
@@ -8129,7 +8129,7 @@
             </w:tcBorders>
             <w:shd w:fill="FFFFFF" w:val="clear"/>
             <w:tcMar>
-              <w:left w:w="103" w:type="dxa"/>
+              <w:left w:w="98" w:type="dxa"/>
             </w:tcMar>
           </w:tcPr>
           <w:p>
@@ -8161,7 +8161,7 @@
         </w:tc>
         <w:tc>
           <w:tcPr>
-            <w:tcW w:w="2973" w:type="dxa"/>
+            <w:tcW w:w="2974" w:type="dxa"/>
             <w:tcBorders>
               <w:top w:val="single" w:sz="4" w:space="0" w:color="00000A"/>
               <w:left w:val="single" w:sz="4" w:space="0" w:color="00000A"/>
@@ -8172,7 +8172,7 @@
             </w:tcBorders>
             <w:shd w:fill="FFFFFF" w:val="clear"/>
             <w:tcMar>
-              <w:left w:w="103" w:type="dxa"/>
+              <w:left w:w="98" w:type="dxa"/>
             </w:tcMar>
           </w:tcPr>
           <w:p>
@@ -8209,7 +8209,7 @@
         </w:trPr>
         <w:tc>
           <w:tcPr>
-            <w:tcW w:w="3598" w:type="dxa"/>
+            <w:tcW w:w="3597" w:type="dxa"/>
             <w:tcBorders>
               <w:top w:val="single" w:sz="4" w:space="0" w:color="00000A"/>
               <w:left w:val="single" w:sz="4" w:space="0" w:color="00000A"/>
@@ -8220,7 +8220,7 @@
             </w:tcBorders>
             <w:shd w:fill="FFFFFF" w:val="clear"/>
             <w:tcMar>
-              <w:left w:w="103" w:type="dxa"/>
+              <w:left w:w="98" w:type="dxa"/>
             </w:tcMar>
           </w:tcPr>
           <w:p>
@@ -8262,7 +8262,7 @@
             </w:tcBorders>
             <w:shd w:fill="FFFFFF" w:val="clear"/>
             <w:tcMar>
-              <w:left w:w="103" w:type="dxa"/>
+              <w:left w:w="98" w:type="dxa"/>
             </w:tcMar>
           </w:tcPr>
           <w:p>
@@ -8294,7 +8294,7 @@
         </w:tc>
         <w:tc>
           <w:tcPr>
-            <w:tcW w:w="2973" w:type="dxa"/>
+            <w:tcW w:w="2974" w:type="dxa"/>
             <w:tcBorders>
               <w:top w:val="single" w:sz="4" w:space="0" w:color="00000A"/>
               <w:left w:val="single" w:sz="4" w:space="0" w:color="00000A"/>
@@ -8305,7 +8305,7 @@
             </w:tcBorders>
             <w:shd w:fill="FFFFFF" w:val="clear"/>
             <w:tcMar>
-              <w:left w:w="103" w:type="dxa"/>
+              <w:left w:w="98" w:type="dxa"/>
             </w:tcMar>
           </w:tcPr>
           <w:p>
@@ -8342,7 +8342,7 @@
         </w:trPr>
         <w:tc>
           <w:tcPr>
-            <w:tcW w:w="3598" w:type="dxa"/>
+            <w:tcW w:w="3597" w:type="dxa"/>
             <w:tcBorders>
               <w:top w:val="single" w:sz="4" w:space="0" w:color="00000A"/>
               <w:left w:val="single" w:sz="4" w:space="0" w:color="00000A"/>
@@ -8353,7 +8353,7 @@
             </w:tcBorders>
             <w:shd w:fill="FFFFFF" w:val="clear"/>
             <w:tcMar>
-              <w:left w:w="103" w:type="dxa"/>
+              <w:left w:w="98" w:type="dxa"/>
             </w:tcMar>
           </w:tcPr>
           <w:p>
@@ -8395,7 +8395,7 @@
             </w:tcBorders>
             <w:shd w:fill="FFFFFF" w:val="clear"/>
             <w:tcMar>
-              <w:left w:w="103" w:type="dxa"/>
+              <w:left w:w="98" w:type="dxa"/>
             </w:tcMar>
           </w:tcPr>
           <w:p>
@@ -8427,7 +8427,7 @@
         </w:tc>
         <w:tc>
           <w:tcPr>
-            <w:tcW w:w="2973" w:type="dxa"/>
+            <w:tcW w:w="2974" w:type="dxa"/>
             <w:tcBorders>
               <w:top w:val="single" w:sz="4" w:space="0" w:color="00000A"/>
               <w:left w:val="single" w:sz="4" w:space="0" w:color="00000A"/>
@@ -8438,7 +8438,7 @@
             </w:tcBorders>
             <w:shd w:fill="FFFFFF" w:val="clear"/>
             <w:tcMar>
-              <w:left w:w="103" w:type="dxa"/>
+              <w:left w:w="98" w:type="dxa"/>
             </w:tcMar>
           </w:tcPr>
           <w:p>
@@ -8475,7 +8475,7 @@
         </w:trPr>
         <w:tc>
           <w:tcPr>
-            <w:tcW w:w="3598" w:type="dxa"/>
+            <w:tcW w:w="3597" w:type="dxa"/>
             <w:tcBorders>
               <w:top w:val="single" w:sz="4" w:space="0" w:color="00000A"/>
               <w:left w:val="single" w:sz="4" w:space="0" w:color="00000A"/>
@@ -8486,7 +8486,7 @@
             </w:tcBorders>
             <w:shd w:fill="FFFFFF" w:val="clear"/>
             <w:tcMar>
-              <w:left w:w="103" w:type="dxa"/>
+              <w:left w:w="98" w:type="dxa"/>
             </w:tcMar>
           </w:tcPr>
           <w:p>
@@ -8528,7 +8528,7 @@
             </w:tcBorders>
             <w:shd w:fill="FFFFFF" w:val="clear"/>
             <w:tcMar>
-              <w:left w:w="103" w:type="dxa"/>
+              <w:left w:w="98" w:type="dxa"/>
             </w:tcMar>
           </w:tcPr>
           <w:p>
@@ -8560,7 +8560,7 @@
         </w:tc>
         <w:tc>
           <w:tcPr>
-            <w:tcW w:w="2973" w:type="dxa"/>
+            <w:tcW w:w="2974" w:type="dxa"/>
             <w:tcBorders>
               <w:top w:val="single" w:sz="4" w:space="0" w:color="00000A"/>
               <w:left w:val="single" w:sz="4" w:space="0" w:color="00000A"/>
@@ -8571,7 +8571,7 @@
             </w:tcBorders>
             <w:shd w:fill="FFFFFF" w:val="clear"/>
             <w:tcMar>
-              <w:left w:w="103" w:type="dxa"/>
+              <w:left w:w="98" w:type="dxa"/>
             </w:tcMar>
           </w:tcPr>
           <w:p>
@@ -8608,7 +8608,7 @@
         </w:trPr>
         <w:tc>
           <w:tcPr>
-            <w:tcW w:w="3598" w:type="dxa"/>
+            <w:tcW w:w="3597" w:type="dxa"/>
             <w:tcBorders>
               <w:top w:val="single" w:sz="4" w:space="0" w:color="00000A"/>
               <w:left w:val="single" w:sz="4" w:space="0" w:color="00000A"/>
@@ -8619,7 +8619,7 @@
             </w:tcBorders>
             <w:shd w:fill="FFFFFF" w:val="clear"/>
             <w:tcMar>
-              <w:left w:w="103" w:type="dxa"/>
+              <w:left w:w="98" w:type="dxa"/>
             </w:tcMar>
           </w:tcPr>
           <w:p>
@@ -8661,7 +8661,7 @@
             </w:tcBorders>
             <w:shd w:fill="FFFFFF" w:val="clear"/>
             <w:tcMar>
-              <w:left w:w="103" w:type="dxa"/>
+              <w:left w:w="98" w:type="dxa"/>
             </w:tcMar>
           </w:tcPr>
           <w:p>
@@ -8693,7 +8693,7 @@
         </w:tc>
         <w:tc>
           <w:tcPr>
-            <w:tcW w:w="2973" w:type="dxa"/>
+            <w:tcW w:w="2974" w:type="dxa"/>
             <w:tcBorders>
               <w:top w:val="single" w:sz="4" w:space="0" w:color="00000A"/>
               <w:left w:val="single" w:sz="4" w:space="0" w:color="00000A"/>
@@ -8704,7 +8704,7 @@
             </w:tcBorders>
             <w:shd w:fill="FFFFFF" w:val="clear"/>
             <w:tcMar>
-              <w:left w:w="103" w:type="dxa"/>
+              <w:left w:w="98" w:type="dxa"/>
             </w:tcMar>
           </w:tcPr>
           <w:p>
@@ -8741,7 +8741,7 @@
         </w:trPr>
         <w:tc>
           <w:tcPr>
-            <w:tcW w:w="3598" w:type="dxa"/>
+            <w:tcW w:w="3597" w:type="dxa"/>
             <w:tcBorders>
               <w:top w:val="single" w:sz="4" w:space="0" w:color="00000A"/>
               <w:left w:val="single" w:sz="4" w:space="0" w:color="00000A"/>
@@ -8752,7 +8752,7 @@
             </w:tcBorders>
             <w:shd w:fill="FFFFFF" w:val="clear"/>
             <w:tcMar>
-              <w:left w:w="103" w:type="dxa"/>
+              <w:left w:w="98" w:type="dxa"/>
             </w:tcMar>
           </w:tcPr>
           <w:p>
@@ -8794,7 +8794,7 @@
             </w:tcBorders>
             <w:shd w:fill="FFFFFF" w:val="clear"/>
             <w:tcMar>
-              <w:left w:w="103" w:type="dxa"/>
+              <w:left w:w="98" w:type="dxa"/>
             </w:tcMar>
           </w:tcPr>
           <w:p>
@@ -8826,7 +8826,7 @@
         </w:tc>
         <w:tc>
           <w:tcPr>
-            <w:tcW w:w="2973" w:type="dxa"/>
+            <w:tcW w:w="2974" w:type="dxa"/>
             <w:tcBorders>
               <w:top w:val="single" w:sz="4" w:space="0" w:color="00000A"/>
               <w:left w:val="single" w:sz="4" w:space="0" w:color="00000A"/>
@@ -8837,7 +8837,7 @@
             </w:tcBorders>
             <w:shd w:fill="FFFFFF" w:val="clear"/>
             <w:tcMar>
-              <w:left w:w="103" w:type="dxa"/>
+              <w:left w:w="98" w:type="dxa"/>
             </w:tcMar>
           </w:tcPr>
           <w:p>
@@ -8874,7 +8874,7 @@
         </w:trPr>
         <w:tc>
           <w:tcPr>
-            <w:tcW w:w="3598" w:type="dxa"/>
+            <w:tcW w:w="3597" w:type="dxa"/>
             <w:tcBorders>
               <w:top w:val="single" w:sz="4" w:space="0" w:color="00000A"/>
               <w:left w:val="single" w:sz="4" w:space="0" w:color="00000A"/>
@@ -8885,7 +8885,7 @@
             </w:tcBorders>
             <w:shd w:fill="FFFFFF" w:val="clear"/>
             <w:tcMar>
-              <w:left w:w="103" w:type="dxa"/>
+              <w:left w:w="98" w:type="dxa"/>
             </w:tcMar>
           </w:tcPr>
           <w:p>
@@ -8927,7 +8927,7 @@
             </w:tcBorders>
             <w:shd w:fill="FFFFFF" w:val="clear"/>
             <w:tcMar>
-              <w:left w:w="103" w:type="dxa"/>
+              <w:left w:w="98" w:type="dxa"/>
             </w:tcMar>
           </w:tcPr>
           <w:p>
@@ -8959,7 +8959,7 @@
         </w:tc>
         <w:tc>
           <w:tcPr>
-            <w:tcW w:w="2973" w:type="dxa"/>
+            <w:tcW w:w="2974" w:type="dxa"/>
             <w:tcBorders>
               <w:top w:val="single" w:sz="4" w:space="0" w:color="00000A"/>
               <w:left w:val="single" w:sz="4" w:space="0" w:color="00000A"/>
@@ -8970,7 +8970,7 @@
             </w:tcBorders>
             <w:shd w:fill="FFFFFF" w:val="clear"/>
             <w:tcMar>
-              <w:left w:w="103" w:type="dxa"/>
+              <w:left w:w="98" w:type="dxa"/>
             </w:tcMar>
           </w:tcPr>
           <w:p>
@@ -9007,7 +9007,7 @@
         </w:trPr>
         <w:tc>
           <w:tcPr>
-            <w:tcW w:w="3598" w:type="dxa"/>
+            <w:tcW w:w="3597" w:type="dxa"/>
             <w:tcBorders>
               <w:top w:val="single" w:sz="4" w:space="0" w:color="00000A"/>
               <w:left w:val="single" w:sz="4" w:space="0" w:color="00000A"/>
@@ -9018,7 +9018,7 @@
             </w:tcBorders>
             <w:shd w:fill="FFFFFF" w:val="clear"/>
             <w:tcMar>
-              <w:left w:w="103" w:type="dxa"/>
+              <w:left w:w="98" w:type="dxa"/>
             </w:tcMar>
           </w:tcPr>
           <w:p>
@@ -9060,7 +9060,7 @@
             </w:tcBorders>
             <w:shd w:fill="FFFFFF" w:val="clear"/>
             <w:tcMar>
-              <w:left w:w="103" w:type="dxa"/>
+              <w:left w:w="98" w:type="dxa"/>
             </w:tcMar>
           </w:tcPr>
           <w:p>
@@ -9092,7 +9092,7 @@
         </w:tc>
         <w:tc>
           <w:tcPr>
-            <w:tcW w:w="2973" w:type="dxa"/>
+            <w:tcW w:w="2974" w:type="dxa"/>
             <w:tcBorders>
               <w:top w:val="single" w:sz="4" w:space="0" w:color="00000A"/>
               <w:left w:val="single" w:sz="4" w:space="0" w:color="00000A"/>
@@ -9103,7 +9103,7 @@
             </w:tcBorders>
             <w:shd w:fill="FFFFFF" w:val="clear"/>
             <w:tcMar>
-              <w:left w:w="103" w:type="dxa"/>
+              <w:left w:w="98" w:type="dxa"/>
             </w:tcMar>
           </w:tcPr>
           <w:p>
@@ -9140,7 +9140,7 @@
         </w:trPr>
         <w:tc>
           <w:tcPr>
-            <w:tcW w:w="3598" w:type="dxa"/>
+            <w:tcW w:w="3597" w:type="dxa"/>
             <w:tcBorders>
               <w:top w:val="single" w:sz="4" w:space="0" w:color="00000A"/>
               <w:left w:val="single" w:sz="4" w:space="0" w:color="00000A"/>
@@ -9151,7 +9151,7 @@
             </w:tcBorders>
             <w:shd w:fill="FFFFFF" w:val="clear"/>
             <w:tcMar>
-              <w:left w:w="103" w:type="dxa"/>
+              <w:left w:w="98" w:type="dxa"/>
             </w:tcMar>
           </w:tcPr>
           <w:p>
@@ -9193,7 +9193,7 @@
             </w:tcBorders>
             <w:shd w:fill="FFFFFF" w:val="clear"/>
             <w:tcMar>
-              <w:left w:w="103" w:type="dxa"/>
+              <w:left w:w="98" w:type="dxa"/>
             </w:tcMar>
           </w:tcPr>
           <w:p>
@@ -9225,7 +9225,7 @@
         </w:tc>
         <w:tc>
           <w:tcPr>
-            <w:tcW w:w="2973" w:type="dxa"/>
+            <w:tcW w:w="2974" w:type="dxa"/>
             <w:tcBorders>
               <w:top w:val="single" w:sz="4" w:space="0" w:color="00000A"/>
               <w:left w:val="single" w:sz="4" w:space="0" w:color="00000A"/>
@@ -9236,7 +9236,7 @@
             </w:tcBorders>
             <w:shd w:fill="FFFFFF" w:val="clear"/>
             <w:tcMar>
-              <w:left w:w="103" w:type="dxa"/>
+              <w:left w:w="98" w:type="dxa"/>
             </w:tcMar>
           </w:tcPr>
           <w:p>
@@ -9285,7 +9285,7 @@
             </w:tcBorders>
             <w:shd w:fill="FFFFFF" w:val="clear"/>
             <w:tcMar>
-              <w:left w:w="103" w:type="dxa"/>
+              <w:left w:w="98" w:type="dxa"/>
             </w:tcMar>
           </w:tcPr>
           <w:p>
@@ -9342,7 +9342,7 @@
         </w:trPr>
         <w:tc>
           <w:tcPr>
-            <w:tcW w:w="3598" w:type="dxa"/>
+            <w:tcW w:w="3597" w:type="dxa"/>
             <w:tcBorders>
               <w:top w:val="single" w:sz="4" w:space="0" w:color="00000A"/>
               <w:left w:val="single" w:sz="4" w:space="0" w:color="00000A"/>
@@ -9353,7 +9353,7 @@
             </w:tcBorders>
             <w:shd w:fill="FFFFFF" w:val="clear"/>
             <w:tcMar>
-              <w:left w:w="103" w:type="dxa"/>
+              <w:left w:w="98" w:type="dxa"/>
             </w:tcMar>
           </w:tcPr>
           <w:p>
@@ -9396,7 +9396,7 @@
             </w:tcBorders>
             <w:shd w:fill="FFFFFF" w:val="clear"/>
             <w:tcMar>
-              <w:left w:w="103" w:type="dxa"/>
+              <w:left w:w="98" w:type="dxa"/>
             </w:tcMar>
           </w:tcPr>
           <w:p>
@@ -9428,7 +9428,7 @@
         </w:tc>
         <w:tc>
           <w:tcPr>
-            <w:tcW w:w="2973" w:type="dxa"/>
+            <w:tcW w:w="2974" w:type="dxa"/>
             <w:tcBorders>
               <w:top w:val="single" w:sz="4" w:space="0" w:color="00000A"/>
               <w:left w:val="single" w:sz="4" w:space="0" w:color="00000A"/>
@@ -9439,7 +9439,7 @@
             </w:tcBorders>
             <w:shd w:fill="FFFFFF" w:val="clear"/>
             <w:tcMar>
-              <w:left w:w="103" w:type="dxa"/>
+              <w:left w:w="98" w:type="dxa"/>
             </w:tcMar>
           </w:tcPr>
           <w:p>
@@ -9488,7 +9488,7 @@
             </w:tcBorders>
             <w:shd w:fill="FFFFFF" w:val="clear"/>
             <w:tcMar>
-              <w:left w:w="103" w:type="dxa"/>
+              <w:left w:w="98" w:type="dxa"/>
             </w:tcMar>
           </w:tcPr>
           <w:p>
@@ -9545,7 +9545,7 @@
         </w:trPr>
         <w:tc>
           <w:tcPr>
-            <w:tcW w:w="3598" w:type="dxa"/>
+            <w:tcW w:w="3597" w:type="dxa"/>
             <w:tcBorders>
               <w:top w:val="single" w:sz="4" w:space="0" w:color="00000A"/>
               <w:left w:val="single" w:sz="4" w:space="0" w:color="00000A"/>
@@ -9556,7 +9556,7 @@
             </w:tcBorders>
             <w:shd w:fill="FFFFFF" w:val="clear"/>
             <w:tcMar>
-              <w:left w:w="103" w:type="dxa"/>
+              <w:left w:w="98" w:type="dxa"/>
             </w:tcMar>
           </w:tcPr>
           <w:p>
@@ -9598,7 +9598,7 @@
             </w:tcBorders>
             <w:shd w:fill="FFFFFF" w:val="clear"/>
             <w:tcMar>
-              <w:left w:w="103" w:type="dxa"/>
+              <w:left w:w="98" w:type="dxa"/>
             </w:tcMar>
           </w:tcPr>
           <w:p>
@@ -9630,7 +9630,7 @@
         </w:tc>
         <w:tc>
           <w:tcPr>
-            <w:tcW w:w="2973" w:type="dxa"/>
+            <w:tcW w:w="2974" w:type="dxa"/>
             <w:tcBorders>
               <w:top w:val="single" w:sz="4" w:space="0" w:color="00000A"/>
               <w:left w:val="single" w:sz="4" w:space="0" w:color="00000A"/>
@@ -9641,7 +9641,7 @@
             </w:tcBorders>
             <w:shd w:fill="FFFFFF" w:val="clear"/>
             <w:tcMar>
-              <w:left w:w="103" w:type="dxa"/>
+              <w:left w:w="98" w:type="dxa"/>
             </w:tcMar>
           </w:tcPr>
           <w:p>
@@ -10050,7 +10050,7 @@
     <w:tbl>
       <w:tblPr>
         <w:jc w:val="left"/>
-        <w:tblInd w:w="463" w:type="dxa"/>
+        <w:tblInd w:w="458" w:type="dxa"/>
         <w:tblBorders>
           <w:top w:val="single" w:sz="4" w:space="0" w:color="00000A"/>
           <w:left w:val="single" w:sz="4" w:space="0" w:color="00000A"/>
@@ -10061,15 +10061,15 @@
         </w:tblBorders>
         <w:tblCellMar>
           <w:top w:w="0" w:type="dxa"/>
-          <w:left w:w="103" w:type="dxa"/>
+          <w:left w:w="98" w:type="dxa"/>
           <w:bottom w:w="0" w:type="dxa"/>
           <w:right w:w="108" w:type="dxa"/>
         </w:tblCellMar>
       </w:tblPr>
       <w:tblGrid>
-        <w:gridCol w:w="3598"/>
+        <w:gridCol w:w="3597"/>
         <w:gridCol w:w="2068"/>
-        <w:gridCol w:w="2973"/>
+        <w:gridCol w:w="2974"/>
       </w:tblGrid>
       <w:tr>
         <w:trPr>
@@ -10090,7 +10090,7 @@
             </w:tcBorders>
             <w:shd w:fill="FFFFFF" w:val="clear"/>
             <w:tcMar>
-              <w:left w:w="103" w:type="dxa"/>
+              <w:left w:w="98" w:type="dxa"/>
             </w:tcMar>
           </w:tcPr>
           <w:p>
@@ -10128,7 +10128,7 @@
         </w:trPr>
         <w:tc>
           <w:tcPr>
-            <w:tcW w:w="3598" w:type="dxa"/>
+            <w:tcW w:w="3597" w:type="dxa"/>
             <w:tcBorders>
               <w:top w:val="single" w:sz="4" w:space="0" w:color="00000A"/>
               <w:left w:val="single" w:sz="4" w:space="0" w:color="00000A"/>
@@ -10139,7 +10139,7 @@
             </w:tcBorders>
             <w:shd w:fill="E0E0E0" w:val="clear"/>
             <w:tcMar>
-              <w:left w:w="103" w:type="dxa"/>
+              <w:left w:w="98" w:type="dxa"/>
             </w:tcMar>
           </w:tcPr>
           <w:p>
@@ -10179,7 +10179,7 @@
             </w:tcBorders>
             <w:shd w:fill="E0E0E0" w:val="clear"/>
             <w:tcMar>
-              <w:left w:w="103" w:type="dxa"/>
+              <w:left w:w="98" w:type="dxa"/>
             </w:tcMar>
           </w:tcPr>
           <w:p>
@@ -10220,7 +10220,7 @@
         </w:tc>
         <w:tc>
           <w:tcPr>
-            <w:tcW w:w="2973" w:type="dxa"/>
+            <w:tcW w:w="2974" w:type="dxa"/>
             <w:tcBorders>
               <w:top w:val="single" w:sz="4" w:space="0" w:color="00000A"/>
               <w:left w:val="single" w:sz="4" w:space="0" w:color="00000A"/>
@@ -10231,7 +10231,7 @@
             </w:tcBorders>
             <w:shd w:fill="E0E0E0" w:val="clear"/>
             <w:tcMar>
-              <w:left w:w="103" w:type="dxa"/>
+              <w:left w:w="98" w:type="dxa"/>
             </w:tcMar>
           </w:tcPr>
           <w:p>
@@ -10292,7 +10292,7 @@
             </w:tcBorders>
             <w:shd w:fill="FFFFFF" w:val="clear"/>
             <w:tcMar>
-              <w:left w:w="103" w:type="dxa"/>
+              <w:left w:w="98" w:type="dxa"/>
             </w:tcMar>
           </w:tcPr>
           <w:p>
@@ -10329,7 +10329,7 @@
         </w:trPr>
         <w:tc>
           <w:tcPr>
-            <w:tcW w:w="3598" w:type="dxa"/>
+            <w:tcW w:w="3597" w:type="dxa"/>
             <w:tcBorders>
               <w:top w:val="single" w:sz="4" w:space="0" w:color="00000A"/>
               <w:left w:val="single" w:sz="4" w:space="0" w:color="00000A"/>
@@ -10340,7 +10340,7 @@
             </w:tcBorders>
             <w:shd w:fill="FFFFFF" w:val="clear"/>
             <w:tcMar>
-              <w:left w:w="103" w:type="dxa"/>
+              <w:left w:w="98" w:type="dxa"/>
             </w:tcMar>
           </w:tcPr>
           <w:p>
@@ -10382,7 +10382,7 @@
             </w:tcBorders>
             <w:shd w:fill="FFFFFF" w:val="clear"/>
             <w:tcMar>
-              <w:left w:w="103" w:type="dxa"/>
+              <w:left w:w="98" w:type="dxa"/>
             </w:tcMar>
           </w:tcPr>
           <w:p>
@@ -10414,7 +10414,7 @@
         </w:tc>
         <w:tc>
           <w:tcPr>
-            <w:tcW w:w="2973" w:type="dxa"/>
+            <w:tcW w:w="2974" w:type="dxa"/>
             <w:tcBorders>
               <w:top w:val="single" w:sz="4" w:space="0" w:color="00000A"/>
               <w:left w:val="single" w:sz="4" w:space="0" w:color="00000A"/>
@@ -10425,7 +10425,7 @@
             </w:tcBorders>
             <w:shd w:fill="FFFFFF" w:val="clear"/>
             <w:tcMar>
-              <w:left w:w="103" w:type="dxa"/>
+              <w:left w:w="98" w:type="dxa"/>
             </w:tcMar>
           </w:tcPr>
           <w:p>
@@ -10462,7 +10462,7 @@
         </w:trPr>
         <w:tc>
           <w:tcPr>
-            <w:tcW w:w="3598" w:type="dxa"/>
+            <w:tcW w:w="3597" w:type="dxa"/>
             <w:tcBorders>
               <w:top w:val="single" w:sz="4" w:space="0" w:color="00000A"/>
               <w:left w:val="single" w:sz="4" w:space="0" w:color="00000A"/>
@@ -10473,7 +10473,7 @@
             </w:tcBorders>
             <w:shd w:fill="FFFFFF" w:val="clear"/>
             <w:tcMar>
-              <w:left w:w="103" w:type="dxa"/>
+              <w:left w:w="98" w:type="dxa"/>
             </w:tcMar>
           </w:tcPr>
           <w:p>
@@ -10515,7 +10515,7 @@
             </w:tcBorders>
             <w:shd w:fill="FFFFFF" w:val="clear"/>
             <w:tcMar>
-              <w:left w:w="103" w:type="dxa"/>
+              <w:left w:w="98" w:type="dxa"/>
             </w:tcMar>
           </w:tcPr>
           <w:p>
@@ -10547,7 +10547,7 @@
         </w:tc>
         <w:tc>
           <w:tcPr>
-            <w:tcW w:w="2973" w:type="dxa"/>
+            <w:tcW w:w="2974" w:type="dxa"/>
             <w:tcBorders>
               <w:top w:val="single" w:sz="4" w:space="0" w:color="00000A"/>
               <w:left w:val="single" w:sz="4" w:space="0" w:color="00000A"/>
@@ -10558,7 +10558,7 @@
             </w:tcBorders>
             <w:shd w:fill="FFFFFF" w:val="clear"/>
             <w:tcMar>
-              <w:left w:w="103" w:type="dxa"/>
+              <w:left w:w="98" w:type="dxa"/>
             </w:tcMar>
           </w:tcPr>
           <w:p>
@@ -10595,7 +10595,7 @@
         </w:trPr>
         <w:tc>
           <w:tcPr>
-            <w:tcW w:w="3598" w:type="dxa"/>
+            <w:tcW w:w="3597" w:type="dxa"/>
             <w:tcBorders>
               <w:top w:val="single" w:sz="4" w:space="0" w:color="00000A"/>
               <w:left w:val="single" w:sz="4" w:space="0" w:color="00000A"/>
@@ -10606,7 +10606,7 @@
             </w:tcBorders>
             <w:shd w:fill="FFFFFF" w:val="clear"/>
             <w:tcMar>
-              <w:left w:w="103" w:type="dxa"/>
+              <w:left w:w="98" w:type="dxa"/>
             </w:tcMar>
           </w:tcPr>
           <w:p>
@@ -10648,7 +10648,7 @@
             </w:tcBorders>
             <w:shd w:fill="FFFFFF" w:val="clear"/>
             <w:tcMar>
-              <w:left w:w="103" w:type="dxa"/>
+              <w:left w:w="98" w:type="dxa"/>
             </w:tcMar>
           </w:tcPr>
           <w:p>
@@ -10680,7 +10680,7 @@
         </w:tc>
         <w:tc>
           <w:tcPr>
-            <w:tcW w:w="2973" w:type="dxa"/>
+            <w:tcW w:w="2974" w:type="dxa"/>
             <w:tcBorders>
               <w:top w:val="single" w:sz="4" w:space="0" w:color="00000A"/>
               <w:left w:val="single" w:sz="4" w:space="0" w:color="00000A"/>
@@ -10691,7 +10691,7 @@
             </w:tcBorders>
             <w:shd w:fill="FFFFFF" w:val="clear"/>
             <w:tcMar>
-              <w:left w:w="103" w:type="dxa"/>
+              <w:left w:w="98" w:type="dxa"/>
             </w:tcMar>
           </w:tcPr>
           <w:p>
@@ -10728,7 +10728,7 @@
         </w:trPr>
         <w:tc>
           <w:tcPr>
-            <w:tcW w:w="3598" w:type="dxa"/>
+            <w:tcW w:w="3597" w:type="dxa"/>
             <w:tcBorders>
               <w:top w:val="single" w:sz="4" w:space="0" w:color="00000A"/>
               <w:left w:val="single" w:sz="4" w:space="0" w:color="00000A"/>
@@ -10739,7 +10739,7 @@
             </w:tcBorders>
             <w:shd w:fill="FFFFFF" w:val="clear"/>
             <w:tcMar>
-              <w:left w:w="103" w:type="dxa"/>
+              <w:left w:w="98" w:type="dxa"/>
             </w:tcMar>
           </w:tcPr>
           <w:p>
@@ -10781,7 +10781,7 @@
             </w:tcBorders>
             <w:shd w:fill="FFFFFF" w:val="clear"/>
             <w:tcMar>
-              <w:left w:w="103" w:type="dxa"/>
+              <w:left w:w="98" w:type="dxa"/>
             </w:tcMar>
           </w:tcPr>
           <w:p>
@@ -10813,7 +10813,7 @@
         </w:tc>
         <w:tc>
           <w:tcPr>
-            <w:tcW w:w="2973" w:type="dxa"/>
+            <w:tcW w:w="2974" w:type="dxa"/>
             <w:tcBorders>
               <w:top w:val="single" w:sz="4" w:space="0" w:color="00000A"/>
               <w:left w:val="single" w:sz="4" w:space="0" w:color="00000A"/>
@@ -10824,7 +10824,7 @@
             </w:tcBorders>
             <w:shd w:fill="FFFFFF" w:val="clear"/>
             <w:tcMar>
-              <w:left w:w="103" w:type="dxa"/>
+              <w:left w:w="98" w:type="dxa"/>
             </w:tcMar>
           </w:tcPr>
           <w:p>
@@ -10861,7 +10861,7 @@
         </w:trPr>
         <w:tc>
           <w:tcPr>
-            <w:tcW w:w="3598" w:type="dxa"/>
+            <w:tcW w:w="3597" w:type="dxa"/>
             <w:tcBorders>
               <w:top w:val="single" w:sz="4" w:space="0" w:color="00000A"/>
               <w:left w:val="single" w:sz="4" w:space="0" w:color="00000A"/>
@@ -10872,7 +10872,7 @@
             </w:tcBorders>
             <w:shd w:fill="FFFFFF" w:val="clear"/>
             <w:tcMar>
-              <w:left w:w="103" w:type="dxa"/>
+              <w:left w:w="98" w:type="dxa"/>
             </w:tcMar>
           </w:tcPr>
           <w:p>
@@ -10914,7 +10914,7 @@
             </w:tcBorders>
             <w:shd w:fill="FFFFFF" w:val="clear"/>
             <w:tcMar>
-              <w:left w:w="103" w:type="dxa"/>
+              <w:left w:w="98" w:type="dxa"/>
             </w:tcMar>
           </w:tcPr>
           <w:p>
@@ -10946,7 +10946,7 @@
         </w:tc>
         <w:tc>
           <w:tcPr>
-            <w:tcW w:w="2973" w:type="dxa"/>
+            <w:tcW w:w="2974" w:type="dxa"/>
             <w:tcBorders>
               <w:top w:val="single" w:sz="4" w:space="0" w:color="00000A"/>
               <w:left w:val="single" w:sz="4" w:space="0" w:color="00000A"/>
@@ -10957,7 +10957,7 @@
             </w:tcBorders>
             <w:shd w:fill="FFFFFF" w:val="clear"/>
             <w:tcMar>
-              <w:left w:w="103" w:type="dxa"/>
+              <w:left w:w="98" w:type="dxa"/>
             </w:tcMar>
           </w:tcPr>
           <w:p>
@@ -10994,7 +10994,7 @@
         </w:trPr>
         <w:tc>
           <w:tcPr>
-            <w:tcW w:w="3598" w:type="dxa"/>
+            <w:tcW w:w="3597" w:type="dxa"/>
             <w:tcBorders>
               <w:top w:val="single" w:sz="4" w:space="0" w:color="00000A"/>
               <w:left w:val="single" w:sz="4" w:space="0" w:color="00000A"/>
@@ -11005,7 +11005,7 @@
             </w:tcBorders>
             <w:shd w:fill="FFFFFF" w:val="clear"/>
             <w:tcMar>
-              <w:left w:w="103" w:type="dxa"/>
+              <w:left w:w="98" w:type="dxa"/>
             </w:tcMar>
           </w:tcPr>
           <w:p>
@@ -11047,7 +11047,7 @@
             </w:tcBorders>
             <w:shd w:fill="FFFFFF" w:val="clear"/>
             <w:tcMar>
-              <w:left w:w="103" w:type="dxa"/>
+              <w:left w:w="98" w:type="dxa"/>
             </w:tcMar>
           </w:tcPr>
           <w:p>
@@ -11079,7 +11079,7 @@
         </w:tc>
         <w:tc>
           <w:tcPr>
-            <w:tcW w:w="2973" w:type="dxa"/>
+            <w:tcW w:w="2974" w:type="dxa"/>
             <w:tcBorders>
               <w:top w:val="single" w:sz="4" w:space="0" w:color="00000A"/>
               <w:left w:val="single" w:sz="4" w:space="0" w:color="00000A"/>
@@ -11090,7 +11090,7 @@
             </w:tcBorders>
             <w:shd w:fill="FFFFFF" w:val="clear"/>
             <w:tcMar>
-              <w:left w:w="103" w:type="dxa"/>
+              <w:left w:w="98" w:type="dxa"/>
             </w:tcMar>
           </w:tcPr>
           <w:p>
@@ -11127,7 +11127,7 @@
         </w:trPr>
         <w:tc>
           <w:tcPr>
-            <w:tcW w:w="3598" w:type="dxa"/>
+            <w:tcW w:w="3597" w:type="dxa"/>
             <w:tcBorders>
               <w:top w:val="single" w:sz="4" w:space="0" w:color="00000A"/>
               <w:left w:val="single" w:sz="4" w:space="0" w:color="00000A"/>
@@ -11138,7 +11138,7 @@
             </w:tcBorders>
             <w:shd w:fill="FFFFFF" w:val="clear"/>
             <w:tcMar>
-              <w:left w:w="103" w:type="dxa"/>
+              <w:left w:w="98" w:type="dxa"/>
             </w:tcMar>
           </w:tcPr>
           <w:p>
@@ -11180,7 +11180,7 @@
             </w:tcBorders>
             <w:shd w:fill="FFFFFF" w:val="clear"/>
             <w:tcMar>
-              <w:left w:w="103" w:type="dxa"/>
+              <w:left w:w="98" w:type="dxa"/>
             </w:tcMar>
           </w:tcPr>
           <w:p>
@@ -11212,7 +11212,7 @@
         </w:tc>
         <w:tc>
           <w:tcPr>
-            <w:tcW w:w="2973" w:type="dxa"/>
+            <w:tcW w:w="2974" w:type="dxa"/>
             <w:tcBorders>
               <w:top w:val="single" w:sz="4" w:space="0" w:color="00000A"/>
               <w:left w:val="single" w:sz="4" w:space="0" w:color="00000A"/>
@@ -11223,7 +11223,7 @@
             </w:tcBorders>
             <w:shd w:fill="FFFFFF" w:val="clear"/>
             <w:tcMar>
-              <w:left w:w="103" w:type="dxa"/>
+              <w:left w:w="98" w:type="dxa"/>
             </w:tcMar>
           </w:tcPr>
           <w:p>
@@ -11260,7 +11260,7 @@
         </w:trPr>
         <w:tc>
           <w:tcPr>
-            <w:tcW w:w="3598" w:type="dxa"/>
+            <w:tcW w:w="3597" w:type="dxa"/>
             <w:tcBorders>
               <w:top w:val="single" w:sz="4" w:space="0" w:color="00000A"/>
               <w:left w:val="single" w:sz="4" w:space="0" w:color="00000A"/>
@@ -11271,7 +11271,7 @@
             </w:tcBorders>
             <w:shd w:fill="FFFFFF" w:val="clear"/>
             <w:tcMar>
-              <w:left w:w="103" w:type="dxa"/>
+              <w:left w:w="98" w:type="dxa"/>
             </w:tcMar>
           </w:tcPr>
           <w:p>
@@ -11313,7 +11313,7 @@
             </w:tcBorders>
             <w:shd w:fill="FFFFFF" w:val="clear"/>
             <w:tcMar>
-              <w:left w:w="103" w:type="dxa"/>
+              <w:left w:w="98" w:type="dxa"/>
             </w:tcMar>
           </w:tcPr>
           <w:p>
@@ -11345,7 +11345,7 @@
         </w:tc>
         <w:tc>
           <w:tcPr>
-            <w:tcW w:w="2973" w:type="dxa"/>
+            <w:tcW w:w="2974" w:type="dxa"/>
             <w:tcBorders>
               <w:top w:val="single" w:sz="4" w:space="0" w:color="00000A"/>
               <w:left w:val="single" w:sz="4" w:space="0" w:color="00000A"/>
@@ -11356,7 +11356,7 @@
             </w:tcBorders>
             <w:shd w:fill="FFFFFF" w:val="clear"/>
             <w:tcMar>
-              <w:left w:w="103" w:type="dxa"/>
+              <w:left w:w="98" w:type="dxa"/>
             </w:tcMar>
           </w:tcPr>
           <w:p>
@@ -11393,7 +11393,7 @@
         </w:trPr>
         <w:tc>
           <w:tcPr>
-            <w:tcW w:w="3598" w:type="dxa"/>
+            <w:tcW w:w="3597" w:type="dxa"/>
             <w:tcBorders>
               <w:top w:val="single" w:sz="4" w:space="0" w:color="00000A"/>
               <w:left w:val="single" w:sz="4" w:space="0" w:color="00000A"/>
@@ -11404,7 +11404,7 @@
             </w:tcBorders>
             <w:shd w:fill="FFFFFF" w:val="clear"/>
             <w:tcMar>
-              <w:left w:w="103" w:type="dxa"/>
+              <w:left w:w="98" w:type="dxa"/>
             </w:tcMar>
           </w:tcPr>
           <w:p>
@@ -11446,7 +11446,7 @@
             </w:tcBorders>
             <w:shd w:fill="FFFFFF" w:val="clear"/>
             <w:tcMar>
-              <w:left w:w="103" w:type="dxa"/>
+              <w:left w:w="98" w:type="dxa"/>
             </w:tcMar>
           </w:tcPr>
           <w:p>
@@ -11478,7 +11478,7 @@
         </w:tc>
         <w:tc>
           <w:tcPr>
-            <w:tcW w:w="2973" w:type="dxa"/>
+            <w:tcW w:w="2974" w:type="dxa"/>
             <w:tcBorders>
               <w:top w:val="single" w:sz="4" w:space="0" w:color="00000A"/>
               <w:left w:val="single" w:sz="4" w:space="0" w:color="00000A"/>
@@ -11489,7 +11489,7 @@
             </w:tcBorders>
             <w:shd w:fill="FFFFFF" w:val="clear"/>
             <w:tcMar>
-              <w:left w:w="103" w:type="dxa"/>
+              <w:left w:w="98" w:type="dxa"/>
             </w:tcMar>
           </w:tcPr>
           <w:p>
@@ -11526,7 +11526,7 @@
         </w:trPr>
         <w:tc>
           <w:tcPr>
-            <w:tcW w:w="3598" w:type="dxa"/>
+            <w:tcW w:w="3597" w:type="dxa"/>
             <w:tcBorders>
               <w:top w:val="single" w:sz="4" w:space="0" w:color="00000A"/>
               <w:left w:val="single" w:sz="4" w:space="0" w:color="00000A"/>
@@ -11537,7 +11537,7 @@
             </w:tcBorders>
             <w:shd w:fill="FFFFFF" w:val="clear"/>
             <w:tcMar>
-              <w:left w:w="103" w:type="dxa"/>
+              <w:left w:w="98" w:type="dxa"/>
             </w:tcMar>
           </w:tcPr>
           <w:p>
@@ -11579,7 +11579,7 @@
             </w:tcBorders>
             <w:shd w:fill="FFFFFF" w:val="clear"/>
             <w:tcMar>
-              <w:left w:w="103" w:type="dxa"/>
+              <w:left w:w="98" w:type="dxa"/>
             </w:tcMar>
           </w:tcPr>
           <w:p>
@@ -11611,7 +11611,7 @@
         </w:tc>
         <w:tc>
           <w:tcPr>
-            <w:tcW w:w="2973" w:type="dxa"/>
+            <w:tcW w:w="2974" w:type="dxa"/>
             <w:tcBorders>
               <w:top w:val="single" w:sz="4" w:space="0" w:color="00000A"/>
               <w:left w:val="single" w:sz="4" w:space="0" w:color="00000A"/>
@@ -11622,7 +11622,7 @@
             </w:tcBorders>
             <w:shd w:fill="FFFFFF" w:val="clear"/>
             <w:tcMar>
-              <w:left w:w="103" w:type="dxa"/>
+              <w:left w:w="98" w:type="dxa"/>
             </w:tcMar>
           </w:tcPr>
           <w:p>
@@ -11659,7 +11659,7 @@
         </w:trPr>
         <w:tc>
           <w:tcPr>
-            <w:tcW w:w="3598" w:type="dxa"/>
+            <w:tcW w:w="3597" w:type="dxa"/>
             <w:tcBorders>
               <w:top w:val="single" w:sz="4" w:space="0" w:color="00000A"/>
               <w:left w:val="single" w:sz="4" w:space="0" w:color="00000A"/>
@@ -11670,7 +11670,7 @@
             </w:tcBorders>
             <w:shd w:fill="FFFFFF" w:val="clear"/>
             <w:tcMar>
-              <w:left w:w="103" w:type="dxa"/>
+              <w:left w:w="98" w:type="dxa"/>
             </w:tcMar>
           </w:tcPr>
           <w:p>
@@ -11712,7 +11712,7 @@
             </w:tcBorders>
             <w:shd w:fill="FFFFFF" w:val="clear"/>
             <w:tcMar>
-              <w:left w:w="103" w:type="dxa"/>
+              <w:left w:w="98" w:type="dxa"/>
             </w:tcMar>
           </w:tcPr>
           <w:p>
@@ -11744,7 +11744,7 @@
         </w:tc>
         <w:tc>
           <w:tcPr>
-            <w:tcW w:w="2973" w:type="dxa"/>
+            <w:tcW w:w="2974" w:type="dxa"/>
             <w:tcBorders>
               <w:top w:val="single" w:sz="4" w:space="0" w:color="00000A"/>
               <w:left w:val="single" w:sz="4" w:space="0" w:color="00000A"/>
@@ -11755,7 +11755,7 @@
             </w:tcBorders>
             <w:shd w:fill="FFFFFF" w:val="clear"/>
             <w:tcMar>
-              <w:left w:w="103" w:type="dxa"/>
+              <w:left w:w="98" w:type="dxa"/>
             </w:tcMar>
           </w:tcPr>
           <w:p>
@@ -11792,7 +11792,7 @@
         </w:trPr>
         <w:tc>
           <w:tcPr>
-            <w:tcW w:w="3598" w:type="dxa"/>
+            <w:tcW w:w="3597" w:type="dxa"/>
             <w:tcBorders>
               <w:top w:val="single" w:sz="4" w:space="0" w:color="00000A"/>
               <w:left w:val="single" w:sz="4" w:space="0" w:color="00000A"/>
@@ -11803,7 +11803,7 @@
             </w:tcBorders>
             <w:shd w:fill="FFFFFF" w:val="clear"/>
             <w:tcMar>
-              <w:left w:w="103" w:type="dxa"/>
+              <w:left w:w="98" w:type="dxa"/>
             </w:tcMar>
           </w:tcPr>
           <w:p>
@@ -11845,7 +11845,7 @@
             </w:tcBorders>
             <w:shd w:fill="FFFFFF" w:val="clear"/>
             <w:tcMar>
-              <w:left w:w="103" w:type="dxa"/>
+              <w:left w:w="98" w:type="dxa"/>
             </w:tcMar>
           </w:tcPr>
           <w:p>
@@ -11877,7 +11877,7 @@
         </w:tc>
         <w:tc>
           <w:tcPr>
-            <w:tcW w:w="2973" w:type="dxa"/>
+            <w:tcW w:w="2974" w:type="dxa"/>
             <w:tcBorders>
               <w:top w:val="single" w:sz="4" w:space="0" w:color="00000A"/>
               <w:left w:val="single" w:sz="4" w:space="0" w:color="00000A"/>
@@ -11888,7 +11888,7 @@
             </w:tcBorders>
             <w:shd w:fill="FFFFFF" w:val="clear"/>
             <w:tcMar>
-              <w:left w:w="103" w:type="dxa"/>
+              <w:left w:w="98" w:type="dxa"/>
             </w:tcMar>
           </w:tcPr>
           <w:p>
@@ -11925,7 +11925,7 @@
         </w:trPr>
         <w:tc>
           <w:tcPr>
-            <w:tcW w:w="3598" w:type="dxa"/>
+            <w:tcW w:w="3597" w:type="dxa"/>
             <w:tcBorders>
               <w:top w:val="single" w:sz="4" w:space="0" w:color="00000A"/>
               <w:left w:val="single" w:sz="4" w:space="0" w:color="00000A"/>
@@ -11936,7 +11936,7 @@
             </w:tcBorders>
             <w:shd w:fill="FFFFFF" w:val="clear"/>
             <w:tcMar>
-              <w:left w:w="103" w:type="dxa"/>
+              <w:left w:w="98" w:type="dxa"/>
             </w:tcMar>
           </w:tcPr>
           <w:p>
@@ -11978,7 +11978,7 @@
             </w:tcBorders>
             <w:shd w:fill="FFFFFF" w:val="clear"/>
             <w:tcMar>
-              <w:left w:w="103" w:type="dxa"/>
+              <w:left w:w="98" w:type="dxa"/>
             </w:tcMar>
           </w:tcPr>
           <w:p>
@@ -12010,7 +12010,7 @@
         </w:tc>
         <w:tc>
           <w:tcPr>
-            <w:tcW w:w="2973" w:type="dxa"/>
+            <w:tcW w:w="2974" w:type="dxa"/>
             <w:tcBorders>
               <w:top w:val="single" w:sz="4" w:space="0" w:color="00000A"/>
               <w:left w:val="single" w:sz="4" w:space="0" w:color="00000A"/>
@@ -12021,7 +12021,7 @@
             </w:tcBorders>
             <w:shd w:fill="FFFFFF" w:val="clear"/>
             <w:tcMar>
-              <w:left w:w="103" w:type="dxa"/>
+              <w:left w:w="98" w:type="dxa"/>
             </w:tcMar>
           </w:tcPr>
           <w:p>
@@ -12058,7 +12058,7 @@
         </w:trPr>
         <w:tc>
           <w:tcPr>
-            <w:tcW w:w="3598" w:type="dxa"/>
+            <w:tcW w:w="3597" w:type="dxa"/>
             <w:tcBorders>
               <w:top w:val="single" w:sz="4" w:space="0" w:color="00000A"/>
               <w:left w:val="single" w:sz="4" w:space="0" w:color="00000A"/>
@@ -12069,7 +12069,7 @@
             </w:tcBorders>
             <w:shd w:fill="FFFFFF" w:val="clear"/>
             <w:tcMar>
-              <w:left w:w="103" w:type="dxa"/>
+              <w:left w:w="98" w:type="dxa"/>
             </w:tcMar>
           </w:tcPr>
           <w:p>
@@ -12111,7 +12111,7 @@
             </w:tcBorders>
             <w:shd w:fill="FFFFFF" w:val="clear"/>
             <w:tcMar>
-              <w:left w:w="103" w:type="dxa"/>
+              <w:left w:w="98" w:type="dxa"/>
             </w:tcMar>
           </w:tcPr>
           <w:p>
@@ -12143,7 +12143,7 @@
         </w:tc>
         <w:tc>
           <w:tcPr>
-            <w:tcW w:w="2973" w:type="dxa"/>
+            <w:tcW w:w="2974" w:type="dxa"/>
             <w:tcBorders>
               <w:top w:val="single" w:sz="4" w:space="0" w:color="00000A"/>
               <w:left w:val="single" w:sz="4" w:space="0" w:color="00000A"/>
@@ -12154,7 +12154,7 @@
             </w:tcBorders>
             <w:shd w:fill="FFFFFF" w:val="clear"/>
             <w:tcMar>
-              <w:left w:w="103" w:type="dxa"/>
+              <w:left w:w="98" w:type="dxa"/>
             </w:tcMar>
           </w:tcPr>
           <w:p>
@@ -12191,7 +12191,7 @@
         </w:trPr>
         <w:tc>
           <w:tcPr>
-            <w:tcW w:w="3598" w:type="dxa"/>
+            <w:tcW w:w="3597" w:type="dxa"/>
             <w:tcBorders>
               <w:top w:val="single" w:sz="4" w:space="0" w:color="00000A"/>
               <w:left w:val="single" w:sz="4" w:space="0" w:color="00000A"/>
@@ -12202,7 +12202,7 @@
             </w:tcBorders>
             <w:shd w:fill="FFFFFF" w:val="clear"/>
             <w:tcMar>
-              <w:left w:w="103" w:type="dxa"/>
+              <w:left w:w="98" w:type="dxa"/>
             </w:tcMar>
           </w:tcPr>
           <w:p>
@@ -12244,7 +12244,7 @@
             </w:tcBorders>
             <w:shd w:fill="FFFFFF" w:val="clear"/>
             <w:tcMar>
-              <w:left w:w="103" w:type="dxa"/>
+              <w:left w:w="98" w:type="dxa"/>
             </w:tcMar>
           </w:tcPr>
           <w:p>
@@ -12276,7 +12276,7 @@
         </w:tc>
         <w:tc>
           <w:tcPr>
-            <w:tcW w:w="2973" w:type="dxa"/>
+            <w:tcW w:w="2974" w:type="dxa"/>
             <w:tcBorders>
               <w:top w:val="single" w:sz="4" w:space="0" w:color="00000A"/>
               <w:left w:val="single" w:sz="4" w:space="0" w:color="00000A"/>
@@ -12287,7 +12287,7 @@
             </w:tcBorders>
             <w:shd w:fill="FFFFFF" w:val="clear"/>
             <w:tcMar>
-              <w:left w:w="103" w:type="dxa"/>
+              <w:left w:w="98" w:type="dxa"/>
             </w:tcMar>
           </w:tcPr>
           <w:p>
@@ -12336,7 +12336,7 @@
             </w:tcBorders>
             <w:shd w:fill="FFFFFF" w:val="clear"/>
             <w:tcMar>
-              <w:left w:w="103" w:type="dxa"/>
+              <w:left w:w="98" w:type="dxa"/>
             </w:tcMar>
           </w:tcPr>
           <w:p>
@@ -12373,7 +12373,7 @@
         </w:trPr>
         <w:tc>
           <w:tcPr>
-            <w:tcW w:w="3598" w:type="dxa"/>
+            <w:tcW w:w="3597" w:type="dxa"/>
             <w:tcBorders>
               <w:top w:val="single" w:sz="4" w:space="0" w:color="00000A"/>
               <w:left w:val="single" w:sz="4" w:space="0" w:color="00000A"/>
@@ -12384,7 +12384,7 @@
             </w:tcBorders>
             <w:shd w:fill="FFFFFF" w:val="clear"/>
             <w:tcMar>
-              <w:left w:w="103" w:type="dxa"/>
+              <w:left w:w="98" w:type="dxa"/>
             </w:tcMar>
           </w:tcPr>
           <w:p>
@@ -12427,7 +12427,7 @@
             </w:tcBorders>
             <w:shd w:fill="FFFFFF" w:val="clear"/>
             <w:tcMar>
-              <w:left w:w="103" w:type="dxa"/>
+              <w:left w:w="98" w:type="dxa"/>
             </w:tcMar>
           </w:tcPr>
           <w:p>
@@ -12459,7 +12459,7 @@
         </w:tc>
         <w:tc>
           <w:tcPr>
-            <w:tcW w:w="2973" w:type="dxa"/>
+            <w:tcW w:w="2974" w:type="dxa"/>
             <w:tcBorders>
               <w:top w:val="single" w:sz="4" w:space="0" w:color="00000A"/>
               <w:left w:val="single" w:sz="4" w:space="0" w:color="00000A"/>
@@ -12470,7 +12470,7 @@
             </w:tcBorders>
             <w:shd w:fill="FFFFFF" w:val="clear"/>
             <w:tcMar>
-              <w:left w:w="103" w:type="dxa"/>
+              <w:left w:w="98" w:type="dxa"/>
             </w:tcMar>
           </w:tcPr>
           <w:p>
@@ -12507,7 +12507,7 @@
         </w:trPr>
         <w:tc>
           <w:tcPr>
-            <w:tcW w:w="3598" w:type="dxa"/>
+            <w:tcW w:w="3597" w:type="dxa"/>
             <w:tcBorders>
               <w:top w:val="single" w:sz="4" w:space="0" w:color="00000A"/>
               <w:left w:val="single" w:sz="4" w:space="0" w:color="00000A"/>
@@ -12518,7 +12518,7 @@
             </w:tcBorders>
             <w:shd w:fill="FFFFFF" w:val="clear"/>
             <w:tcMar>
-              <w:left w:w="103" w:type="dxa"/>
+              <w:left w:w="98" w:type="dxa"/>
             </w:tcMar>
           </w:tcPr>
           <w:p>
@@ -12561,7 +12561,7 @@
             </w:tcBorders>
             <w:shd w:fill="FFFFFF" w:val="clear"/>
             <w:tcMar>
-              <w:left w:w="103" w:type="dxa"/>
+              <w:left w:w="98" w:type="dxa"/>
             </w:tcMar>
           </w:tcPr>
           <w:p>
@@ -12593,7 +12593,7 @@
         </w:tc>
         <w:tc>
           <w:tcPr>
-            <w:tcW w:w="2973" w:type="dxa"/>
+            <w:tcW w:w="2974" w:type="dxa"/>
             <w:tcBorders>
               <w:top w:val="single" w:sz="4" w:space="0" w:color="00000A"/>
               <w:left w:val="single" w:sz="4" w:space="0" w:color="00000A"/>
@@ -12604,7 +12604,7 @@
             </w:tcBorders>
             <w:shd w:fill="FFFFFF" w:val="clear"/>
             <w:tcMar>
-              <w:left w:w="103" w:type="dxa"/>
+              <w:left w:w="98" w:type="dxa"/>
             </w:tcMar>
           </w:tcPr>
           <w:p>
@@ -12641,7 +12641,7 @@
         </w:trPr>
         <w:tc>
           <w:tcPr>
-            <w:tcW w:w="3598" w:type="dxa"/>
+            <w:tcW w:w="3597" w:type="dxa"/>
             <w:tcBorders>
               <w:top w:val="single" w:sz="4" w:space="0" w:color="00000A"/>
               <w:left w:val="single" w:sz="4" w:space="0" w:color="00000A"/>
@@ -12652,7 +12652,7 @@
             </w:tcBorders>
             <w:shd w:fill="FFFFFF" w:val="clear"/>
             <w:tcMar>
-              <w:left w:w="103" w:type="dxa"/>
+              <w:left w:w="98" w:type="dxa"/>
             </w:tcMar>
           </w:tcPr>
           <w:p>
@@ -12695,7 +12695,7 @@
             </w:tcBorders>
             <w:shd w:fill="FFFFFF" w:val="clear"/>
             <w:tcMar>
-              <w:left w:w="103" w:type="dxa"/>
+              <w:left w:w="98" w:type="dxa"/>
             </w:tcMar>
           </w:tcPr>
           <w:p>
@@ -12727,7 +12727,7 @@
         </w:tc>
         <w:tc>
           <w:tcPr>
-            <w:tcW w:w="2973" w:type="dxa"/>
+            <w:tcW w:w="2974" w:type="dxa"/>
             <w:tcBorders>
               <w:top w:val="single" w:sz="4" w:space="0" w:color="00000A"/>
               <w:left w:val="single" w:sz="4" w:space="0" w:color="00000A"/>
@@ -12738,7 +12738,7 @@
             </w:tcBorders>
             <w:shd w:fill="FFFFFF" w:val="clear"/>
             <w:tcMar>
-              <w:left w:w="103" w:type="dxa"/>
+              <w:left w:w="98" w:type="dxa"/>
             </w:tcMar>
           </w:tcPr>
           <w:p>
@@ -12775,7 +12775,7 @@
         </w:trPr>
         <w:tc>
           <w:tcPr>
-            <w:tcW w:w="3598" w:type="dxa"/>
+            <w:tcW w:w="3597" w:type="dxa"/>
             <w:tcBorders>
               <w:top w:val="single" w:sz="4" w:space="0" w:color="00000A"/>
               <w:left w:val="single" w:sz="4" w:space="0" w:color="00000A"/>
@@ -12786,7 +12786,7 @@
             </w:tcBorders>
             <w:shd w:fill="FFFFFF" w:val="clear"/>
             <w:tcMar>
-              <w:left w:w="103" w:type="dxa"/>
+              <w:left w:w="98" w:type="dxa"/>
             </w:tcMar>
           </w:tcPr>
           <w:p>
@@ -12829,7 +12829,7 @@
             </w:tcBorders>
             <w:shd w:fill="FFFFFF" w:val="clear"/>
             <w:tcMar>
-              <w:left w:w="103" w:type="dxa"/>
+              <w:left w:w="98" w:type="dxa"/>
             </w:tcMar>
           </w:tcPr>
           <w:p>
@@ -12861,7 +12861,7 @@
         </w:tc>
         <w:tc>
           <w:tcPr>
-            <w:tcW w:w="2973" w:type="dxa"/>
+            <w:tcW w:w="2974" w:type="dxa"/>
             <w:tcBorders>
               <w:top w:val="single" w:sz="4" w:space="0" w:color="00000A"/>
               <w:left w:val="single" w:sz="4" w:space="0" w:color="00000A"/>
@@ -12872,7 +12872,7 @@
             </w:tcBorders>
             <w:shd w:fill="FFFFFF" w:val="clear"/>
             <w:tcMar>
-              <w:left w:w="103" w:type="dxa"/>
+              <w:left w:w="98" w:type="dxa"/>
             </w:tcMar>
           </w:tcPr>
           <w:p>
@@ -12909,7 +12909,7 @@
         </w:trPr>
         <w:tc>
           <w:tcPr>
-            <w:tcW w:w="3598" w:type="dxa"/>
+            <w:tcW w:w="3597" w:type="dxa"/>
             <w:tcBorders>
               <w:top w:val="single" w:sz="4" w:space="0" w:color="00000A"/>
               <w:left w:val="single" w:sz="4" w:space="0" w:color="00000A"/>
@@ -12920,7 +12920,7 @@
             </w:tcBorders>
             <w:shd w:fill="FFFFFF" w:val="clear"/>
             <w:tcMar>
-              <w:left w:w="103" w:type="dxa"/>
+              <w:left w:w="98" w:type="dxa"/>
             </w:tcMar>
           </w:tcPr>
           <w:p>
@@ -12963,7 +12963,7 @@
             </w:tcBorders>
             <w:shd w:fill="FFFFFF" w:val="clear"/>
             <w:tcMar>
-              <w:left w:w="103" w:type="dxa"/>
+              <w:left w:w="98" w:type="dxa"/>
             </w:tcMar>
           </w:tcPr>
           <w:p>
@@ -12995,7 +12995,7 @@
         </w:tc>
         <w:tc>
           <w:tcPr>
-            <w:tcW w:w="2973" w:type="dxa"/>
+            <w:tcW w:w="2974" w:type="dxa"/>
             <w:tcBorders>
               <w:top w:val="single" w:sz="4" w:space="0" w:color="00000A"/>
               <w:left w:val="single" w:sz="4" w:space="0" w:color="00000A"/>
@@ -13006,7 +13006,7 @@
             </w:tcBorders>
             <w:shd w:fill="FFFFFF" w:val="clear"/>
             <w:tcMar>
-              <w:left w:w="103" w:type="dxa"/>
+              <w:left w:w="98" w:type="dxa"/>
             </w:tcMar>
           </w:tcPr>
           <w:p>
@@ -13043,7 +13043,7 @@
         </w:trPr>
         <w:tc>
           <w:tcPr>
-            <w:tcW w:w="3598" w:type="dxa"/>
+            <w:tcW w:w="3597" w:type="dxa"/>
             <w:tcBorders>
               <w:top w:val="single" w:sz="4" w:space="0" w:color="00000A"/>
               <w:left w:val="single" w:sz="4" w:space="0" w:color="00000A"/>
@@ -13054,7 +13054,7 @@
             </w:tcBorders>
             <w:shd w:fill="FFFFFF" w:val="clear"/>
             <w:tcMar>
-              <w:left w:w="103" w:type="dxa"/>
+              <w:left w:w="98" w:type="dxa"/>
             </w:tcMar>
           </w:tcPr>
           <w:p>
@@ -13097,7 +13097,7 @@
             </w:tcBorders>
             <w:shd w:fill="FFFFFF" w:val="clear"/>
             <w:tcMar>
-              <w:left w:w="103" w:type="dxa"/>
+              <w:left w:w="98" w:type="dxa"/>
             </w:tcMar>
           </w:tcPr>
           <w:p>
@@ -13129,7 +13129,7 @@
         </w:tc>
         <w:tc>
           <w:tcPr>
-            <w:tcW w:w="2973" w:type="dxa"/>
+            <w:tcW w:w="2974" w:type="dxa"/>
             <w:tcBorders>
               <w:top w:val="single" w:sz="4" w:space="0" w:color="00000A"/>
               <w:left w:val="single" w:sz="4" w:space="0" w:color="00000A"/>
@@ -13140,7 +13140,7 @@
             </w:tcBorders>
             <w:shd w:fill="FFFFFF" w:val="clear"/>
             <w:tcMar>
-              <w:left w:w="103" w:type="dxa"/>
+              <w:left w:w="98" w:type="dxa"/>
             </w:tcMar>
           </w:tcPr>
           <w:p>
@@ -13189,7 +13189,7 @@
             </w:tcBorders>
             <w:shd w:fill="FFFFFF" w:val="clear"/>
             <w:tcMar>
-              <w:left w:w="103" w:type="dxa"/>
+              <w:left w:w="98" w:type="dxa"/>
             </w:tcMar>
           </w:tcPr>
           <w:p>
@@ -13226,7 +13226,7 @@
         </w:trPr>
         <w:tc>
           <w:tcPr>
-            <w:tcW w:w="3598" w:type="dxa"/>
+            <w:tcW w:w="3597" w:type="dxa"/>
             <w:tcBorders>
               <w:top w:val="single" w:sz="4" w:space="0" w:color="00000A"/>
               <w:left w:val="single" w:sz="4" w:space="0" w:color="00000A"/>
@@ -13237,7 +13237,7 @@
             </w:tcBorders>
             <w:shd w:fill="FFFFFF" w:val="clear"/>
             <w:tcMar>
-              <w:left w:w="103" w:type="dxa"/>
+              <w:left w:w="98" w:type="dxa"/>
             </w:tcMar>
           </w:tcPr>
           <w:p>
@@ -13279,7 +13279,7 @@
             </w:tcBorders>
             <w:shd w:fill="FFFFFF" w:val="clear"/>
             <w:tcMar>
-              <w:left w:w="103" w:type="dxa"/>
+              <w:left w:w="98" w:type="dxa"/>
             </w:tcMar>
           </w:tcPr>
           <w:p>
@@ -13311,7 +13311,7 @@
         </w:tc>
         <w:tc>
           <w:tcPr>
-            <w:tcW w:w="2973" w:type="dxa"/>
+            <w:tcW w:w="2974" w:type="dxa"/>
             <w:tcBorders>
               <w:top w:val="single" w:sz="4" w:space="0" w:color="00000A"/>
               <w:left w:val="single" w:sz="4" w:space="0" w:color="00000A"/>
@@ -13322,7 +13322,7 @@
             </w:tcBorders>
             <w:shd w:fill="FFFFFF" w:val="clear"/>
             <w:tcMar>
-              <w:left w:w="103" w:type="dxa"/>
+              <w:left w:w="98" w:type="dxa"/>
             </w:tcMar>
           </w:tcPr>
           <w:p>
@@ -13359,7 +13359,7 @@
         </w:trPr>
         <w:tc>
           <w:tcPr>
-            <w:tcW w:w="3598" w:type="dxa"/>
+            <w:tcW w:w="3597" w:type="dxa"/>
             <w:tcBorders>
               <w:top w:val="single" w:sz="4" w:space="0" w:color="00000A"/>
               <w:left w:val="single" w:sz="4" w:space="0" w:color="00000A"/>
@@ -13370,7 +13370,7 @@
             </w:tcBorders>
             <w:shd w:fill="FFFFFF" w:val="clear"/>
             <w:tcMar>
-              <w:left w:w="103" w:type="dxa"/>
+              <w:left w:w="98" w:type="dxa"/>
             </w:tcMar>
           </w:tcPr>
           <w:p>
@@ -13412,7 +13412,7 @@
             </w:tcBorders>
             <w:shd w:fill="FFFFFF" w:val="clear"/>
             <w:tcMar>
-              <w:left w:w="103" w:type="dxa"/>
+              <w:left w:w="98" w:type="dxa"/>
             </w:tcMar>
           </w:tcPr>
           <w:p>
@@ -13444,7 +13444,7 @@
         </w:tc>
         <w:tc>
           <w:tcPr>
-            <w:tcW w:w="2973" w:type="dxa"/>
+            <w:tcW w:w="2974" w:type="dxa"/>
             <w:tcBorders>
               <w:top w:val="single" w:sz="4" w:space="0" w:color="00000A"/>
               <w:left w:val="single" w:sz="4" w:space="0" w:color="00000A"/>
@@ -13455,7 +13455,7 @@
             </w:tcBorders>
             <w:shd w:fill="FFFFFF" w:val="clear"/>
             <w:tcMar>
-              <w:left w:w="103" w:type="dxa"/>
+              <w:left w:w="98" w:type="dxa"/>
             </w:tcMar>
           </w:tcPr>
           <w:p>
@@ -13492,7 +13492,7 @@
         </w:trPr>
         <w:tc>
           <w:tcPr>
-            <w:tcW w:w="3598" w:type="dxa"/>
+            <w:tcW w:w="3597" w:type="dxa"/>
             <w:tcBorders>
               <w:top w:val="single" w:sz="4" w:space="0" w:color="00000A"/>
               <w:left w:val="single" w:sz="4" w:space="0" w:color="00000A"/>
@@ -13503,7 +13503,7 @@
             </w:tcBorders>
             <w:shd w:fill="FFFFFF" w:val="clear"/>
             <w:tcMar>
-              <w:left w:w="103" w:type="dxa"/>
+              <w:left w:w="98" w:type="dxa"/>
             </w:tcMar>
           </w:tcPr>
           <w:p>
@@ -13545,7 +13545,7 @@
             </w:tcBorders>
             <w:shd w:fill="FFFFFF" w:val="clear"/>
             <w:tcMar>
-              <w:left w:w="103" w:type="dxa"/>
+              <w:left w:w="98" w:type="dxa"/>
             </w:tcMar>
           </w:tcPr>
           <w:p>
@@ -13577,7 +13577,7 @@
         </w:tc>
         <w:tc>
           <w:tcPr>
-            <w:tcW w:w="2973" w:type="dxa"/>
+            <w:tcW w:w="2974" w:type="dxa"/>
             <w:tcBorders>
               <w:top w:val="single" w:sz="4" w:space="0" w:color="00000A"/>
               <w:left w:val="single" w:sz="4" w:space="0" w:color="00000A"/>
@@ -13588,7 +13588,7 @@
             </w:tcBorders>
             <w:shd w:fill="FFFFFF" w:val="clear"/>
             <w:tcMar>
-              <w:left w:w="103" w:type="dxa"/>
+              <w:left w:w="98" w:type="dxa"/>
             </w:tcMar>
           </w:tcPr>
           <w:p>
@@ -13625,7 +13625,7 @@
         </w:trPr>
         <w:tc>
           <w:tcPr>
-            <w:tcW w:w="3598" w:type="dxa"/>
+            <w:tcW w:w="3597" w:type="dxa"/>
             <w:tcBorders>
               <w:top w:val="single" w:sz="4" w:space="0" w:color="00000A"/>
               <w:left w:val="single" w:sz="4" w:space="0" w:color="00000A"/>
@@ -13636,7 +13636,7 @@
             </w:tcBorders>
             <w:shd w:fill="FFFFFF" w:val="clear"/>
             <w:tcMar>
-              <w:left w:w="103" w:type="dxa"/>
+              <w:left w:w="98" w:type="dxa"/>
             </w:tcMar>
           </w:tcPr>
           <w:p>
@@ -13678,7 +13678,7 @@
             </w:tcBorders>
             <w:shd w:fill="FFFFFF" w:val="clear"/>
             <w:tcMar>
-              <w:left w:w="103" w:type="dxa"/>
+              <w:left w:w="98" w:type="dxa"/>
             </w:tcMar>
           </w:tcPr>
           <w:p>
@@ -13710,7 +13710,7 @@
         </w:tc>
         <w:tc>
           <w:tcPr>
-            <w:tcW w:w="2973" w:type="dxa"/>
+            <w:tcW w:w="2974" w:type="dxa"/>
             <w:tcBorders>
               <w:top w:val="single" w:sz="4" w:space="0" w:color="00000A"/>
               <w:left w:val="single" w:sz="4" w:space="0" w:color="00000A"/>
@@ -13721,7 +13721,7 @@
             </w:tcBorders>
             <w:shd w:fill="FFFFFF" w:val="clear"/>
             <w:tcMar>
-              <w:left w:w="103" w:type="dxa"/>
+              <w:left w:w="98" w:type="dxa"/>
             </w:tcMar>
           </w:tcPr>
           <w:p>
@@ -13758,7 +13758,7 @@
         </w:trPr>
         <w:tc>
           <w:tcPr>
-            <w:tcW w:w="3598" w:type="dxa"/>
+            <w:tcW w:w="3597" w:type="dxa"/>
             <w:tcBorders>
               <w:top w:val="single" w:sz="4" w:space="0" w:color="00000A"/>
               <w:left w:val="single" w:sz="4" w:space="0" w:color="00000A"/>
@@ -13769,7 +13769,7 @@
             </w:tcBorders>
             <w:shd w:fill="FFFFFF" w:val="clear"/>
             <w:tcMar>
-              <w:left w:w="103" w:type="dxa"/>
+              <w:left w:w="98" w:type="dxa"/>
             </w:tcMar>
           </w:tcPr>
           <w:p>
@@ -13811,7 +13811,7 @@
             </w:tcBorders>
             <w:shd w:fill="FFFFFF" w:val="clear"/>
             <w:tcMar>
-              <w:left w:w="103" w:type="dxa"/>
+              <w:left w:w="98" w:type="dxa"/>
             </w:tcMar>
           </w:tcPr>
           <w:p>
@@ -13843,7 +13843,7 @@
         </w:tc>
         <w:tc>
           <w:tcPr>
-            <w:tcW w:w="2973" w:type="dxa"/>
+            <w:tcW w:w="2974" w:type="dxa"/>
             <w:tcBorders>
               <w:top w:val="single" w:sz="4" w:space="0" w:color="00000A"/>
               <w:left w:val="single" w:sz="4" w:space="0" w:color="00000A"/>
@@ -13854,7 +13854,7 @@
             </w:tcBorders>
             <w:shd w:fill="FFFFFF" w:val="clear"/>
             <w:tcMar>
-              <w:left w:w="103" w:type="dxa"/>
+              <w:left w:w="98" w:type="dxa"/>
             </w:tcMar>
           </w:tcPr>
           <w:p>
@@ -15864,6 +15864,284 @@
       </w:pPr>
       <w:r>
         <w:rPr/>
+        <w:t>(107 PaVC)</w:t>
+      </w:r>
+    </w:p>
+    <w:p>
+      <w:pPr>
+        <w:pStyle w:val="NoSpacing"/>
+        <w:rPr/>
+      </w:pPr>
+      <w:r>
+        <w:rPr/>
+        <w:t>Ze statistik OECD nelze samozřejmě odvodit žádnou prognózu vnitrostátních přeprav</w:t>
+      </w:r>
+    </w:p>
+    <w:p>
+      <w:pPr>
+        <w:pStyle w:val="NoSpacing"/>
+        <w:rPr/>
+      </w:pPr>
+      <w:r>
+        <w:rPr/>
+        <w:t>na jednotlivých úsecích propojení. Ty se mohou rozvinout zejména na úsecích uvnitř České</w:t>
+      </w:r>
+    </w:p>
+    <w:p>
+      <w:pPr>
+        <w:pStyle w:val="NoSpacing"/>
+        <w:rPr/>
+      </w:pPr>
+      <w:r>
+        <w:rPr/>
+        <w:t>republiky, neboť úseky na území Slovenska, Rakouska a Polska jsou příliš krátké (byť na ně</w:t>
+      </w:r>
+    </w:p>
+    <w:p>
+      <w:pPr>
+        <w:pStyle w:val="NoSpacing"/>
+        <w:rPr/>
+      </w:pPr>
+      <w:r>
+        <w:rPr/>
+        <w:t>navazují dosti dlouhé „vnitrostátní“ úseky Dunaje či Odry). V každém případě se však mohou</w:t>
+      </w:r>
+    </w:p>
+    <w:p>
+      <w:pPr>
+        <w:pStyle w:val="NoSpacing"/>
+        <w:rPr/>
+      </w:pPr>
+      <w:r>
+        <w:rPr/>
+        <w:t>přepravní vzdálenosti ve vnitrostátních relacích nejspíše jen v desítkách kilometrů a jen</w:t>
+      </w:r>
+    </w:p>
+    <w:p>
+      <w:pPr>
+        <w:pStyle w:val="NoSpacing"/>
+        <w:rPr/>
+      </w:pPr>
+      <w:r>
+        <w:rPr/>
+        <w:t>výjimečně by se dalo hovořit o několika málo stovkách kilometrů. V takových podmínkách se</w:t>
+      </w:r>
+    </w:p>
+    <w:p>
+      <w:pPr>
+        <w:pStyle w:val="NoSpacing"/>
+        <w:rPr/>
+      </w:pPr>
+      <w:r>
+        <w:rPr/>
+        <w:t>nemohou jevit ekonomicky zajímavé kombinované přepravy ve spolupráci se železniční</w:t>
+      </w:r>
+    </w:p>
+    <w:p>
+      <w:pPr>
+        <w:pStyle w:val="NoSpacing"/>
+        <w:rPr/>
+      </w:pPr>
+      <w:r>
+        <w:rPr/>
+        <w:t>dopravou, jak svědčí mj. zkušenosti z České republiky. V ČR se sice uskutečňovaly</w:t>
+      </w:r>
+    </w:p>
+    <w:p>
+      <w:pPr>
+        <w:pStyle w:val="NoSpacing"/>
+        <w:rPr/>
+      </w:pPr>
+      <w:r>
+        <w:rPr/>
+        <w:t>intenzívní vnitrostátní přepravy uhlí, jejichž objem - hlavně v souvislosti s přísunem paliva do</w:t>
+      </w:r>
+    </w:p>
+    <w:p>
+      <w:pPr>
+        <w:pStyle w:val="NoSpacing"/>
+        <w:rPr/>
+      </w:pPr>
+      <w:r>
+        <w:rPr/>
+        <w:t>elektrárny Chvaletice – přesáhl hranici 4 mil. t/rok. Jednalo se ovšem o kombinovanou a</w:t>
+      </w:r>
+    </w:p>
+    <w:p>
+      <w:pPr>
+        <w:pStyle w:val="NoSpacing"/>
+        <w:rPr/>
+      </w:pPr>
+      <w:r>
+        <w:rPr/>
+        <w:t>okolnostmi vynucenou přepravu po železnici a po vodě, která byla vyvolána nedostatkem</w:t>
+      </w:r>
+    </w:p>
+    <w:p>
+      <w:pPr>
+        <w:pStyle w:val="NoSpacing"/>
+        <w:rPr/>
+      </w:pPr>
+      <w:r>
+        <w:rPr/>
+        <w:t>propustných kapacit v železniční síti, nebyla však konkurenční s přímou přepravou po</w:t>
+      </w:r>
+    </w:p>
+    <w:p>
+      <w:pPr>
+        <w:pStyle w:val="NoSpacing"/>
+        <w:rPr/>
+      </w:pPr>
+      <w:r>
+        <w:rPr/>
+        <w:t>železnici. Jakmile došlo k uvolnění těchto kapacit, zákonitě zanikla. V budoucnu je proto</w:t>
+      </w:r>
+    </w:p>
+    <w:p>
+      <w:pPr>
+        <w:pStyle w:val="NoSpacing"/>
+        <w:rPr/>
+      </w:pPr>
+      <w:r>
+        <w:rPr/>
+        <w:t>možno počítat s vnitrostátními přepravami na propojení D-O-L jen v takových případech, kdy</w:t>
+      </w:r>
+    </w:p>
+    <w:p>
+      <w:pPr>
+        <w:pStyle w:val="NoSpacing"/>
+        <w:rPr/>
+      </w:pPr>
+      <w:r>
+        <w:rPr/>
+        <w:t>budou mít vysloveně přímý charakter, nebo budou výjimečně kombinovány s krátkou</w:t>
+      </w:r>
+    </w:p>
+    <w:p>
+      <w:pPr>
+        <w:pStyle w:val="NoSpacing"/>
+        <w:rPr/>
+      </w:pPr>
+      <w:r>
+        <w:rPr/>
+        <w:t>předchozí či následnou přepravou po silnici. Bude se jednat o jednotlivé případy, které je</w:t>
+      </w:r>
+    </w:p>
+    <w:p>
+      <w:pPr>
+        <w:pStyle w:val="NoSpacing"/>
+        <w:rPr/>
+      </w:pPr>
+      <w:r>
+        <w:rPr/>
+        <w:t>nutno posuzovat zcela individuálně. Budou také omezeny jen na některé komodity. Přehled</w:t>
+      </w:r>
+    </w:p>
+    <w:p>
+      <w:pPr>
+        <w:pStyle w:val="NoSpacing"/>
+        <w:rPr/>
+      </w:pPr>
+      <w:r>
+        <w:rPr/>
+        <w:t>nejdůležitějších možností – tak jak se jeví za současného stavu rozložení zdrojů a cílů – je</w:t>
+      </w:r>
+    </w:p>
+    <w:p>
+      <w:pPr>
+        <w:pStyle w:val="NoSpacing"/>
+        <w:rPr/>
+      </w:pPr>
+      <w:r>
+        <w:rPr/>
+      </w:r>
+    </w:p>
+    <w:p>
+      <w:pPr>
+        <w:pStyle w:val="NoSpacing"/>
+        <w:rPr/>
+      </w:pPr>
+      <w:r>
+        <w:rPr/>
+      </w:r>
+    </w:p>
+    <w:p>
+      <w:pPr>
+        <w:pStyle w:val="NoSpacing"/>
+        <w:rPr/>
+      </w:pPr>
+      <w:r>
+        <w:rPr/>
+        <w:t xml:space="preserve">(110 pavc) </w:t>
+      </w:r>
+    </w:p>
+    <w:p>
+      <w:pPr>
+        <w:pStyle w:val="NoSpacing"/>
+        <w:rPr/>
+      </w:pPr>
+      <w:r>
+        <w:rPr/>
+        <w:t>Přepravy ve styku s Německem (bez Bavorska) se rozdělují rovným dílem na</w:t>
+      </w:r>
+    </w:p>
+    <w:p>
+      <w:pPr>
+        <w:pStyle w:val="NoSpacing"/>
+        <w:rPr/>
+      </w:pPr>
+      <w:r>
+        <w:rPr/>
+        <w:t>oderskou a labskou větev.</w:t>
+      </w:r>
+    </w:p>
+    <w:p>
+      <w:pPr>
+        <w:pStyle w:val="NoSpacing"/>
+        <w:rPr/>
+      </w:pPr>
+      <w:r>
+        <w:rPr/>
+        <w:t>Vnitrostátní přepravy na území České republiky se budou odehrávat na</w:t>
+      </w:r>
+    </w:p>
+    <w:p>
+      <w:pPr>
+        <w:pStyle w:val="NoSpacing"/>
+        <w:rPr/>
+      </w:pPr>
+      <w:r>
+        <w:rPr/>
+        <w:t>krátkých vzdálenostech a k hustotě přepravy přispějí v konečném důsledku jen</w:t>
+      </w:r>
+    </w:p>
+    <w:p>
+      <w:pPr>
+        <w:pStyle w:val="NoSpacing"/>
+        <w:rPr/>
+      </w:pPr>
+      <w:r>
+        <w:rPr/>
+        <w:t>málo, nejspíše hodnotou cca 0,300 mil. t/rok v každém směru na všech</w:t>
+      </w:r>
+    </w:p>
+    <w:p>
+      <w:pPr>
+        <w:pStyle w:val="NoSpacing"/>
+        <w:rPr/>
+      </w:pPr>
+      <w:r>
+        <w:rPr/>
+        <w:t>větvích.</w:t>
+      </w:r>
+    </w:p>
+    <w:p>
+      <w:pPr>
+        <w:pStyle w:val="NoSpacing"/>
+        <w:rPr/>
+      </w:pPr>
+      <w:r>
+        <w:rPr/>
       </w:r>
     </w:p>
     <w:p>
@@ -15919,6 +16197,230 @@
       <w:r>
         <w:rPr/>
         <w:t>priloha 15 odhady preprav</w:t>
+      </w:r>
+    </w:p>
+    <w:p>
+      <w:pPr>
+        <w:pStyle w:val="NoSpacing"/>
+        <w:rPr/>
+      </w:pPr>
+      <w:r>
+        <w:rPr/>
+      </w:r>
+    </w:p>
+    <w:p>
+      <w:pPr>
+        <w:pStyle w:val="NoSpacing"/>
+        <w:rPr/>
+      </w:pPr>
+      <w:r>
+        <w:rPr/>
+        <w:t>import do pristavov – univerzalne rozlozenie</w:t>
+      </w:r>
+    </w:p>
+    <w:p>
+      <w:pPr>
+        <w:pStyle w:val="NoSpacing"/>
+        <w:rPr/>
+      </w:pPr>
+      <w:r>
+        <w:rPr/>
+        <w:t>export – iste veci z konkretnych pristavov, zvysok uni</w:t>
+      </w:r>
+    </w:p>
+    <w:p>
+      <w:pPr>
+        <w:pStyle w:val="NoSpacing"/>
+        <w:rPr/>
+      </w:pPr>
+      <w:r>
+        <w:rPr/>
+        <w:t>v</w:t>
+      </w:r>
+    </w:p>
+    <w:p>
+      <w:pPr>
+        <w:pStyle w:val="NoSpacing"/>
+        <w:rPr/>
+      </w:pPr>
+      <w:r>
+        <w:rPr/>
+        <w:t>ytipovane suroviny (pavc 110~):</w:t>
+      </w:r>
+    </w:p>
+    <w:p>
+      <w:pPr>
+        <w:pStyle w:val="NoSpacing"/>
+        <w:rPr/>
+      </w:pPr>
+      <w:r>
+        <w:rPr/>
+        <w:tab/>
+        <w:t>obilie; cukor,kakao; krmiva, odpad; kamene, zem; rudy, srot; pevne palivo; ropa; rop. Produkty; chem. Vyrobky; hnojivva; sur. Koz. p.; sur. Text. p.; drevo, papier; kovy; stroje; vozidla; ine</w:t>
+      </w:r>
+    </w:p>
+    <w:p>
+      <w:pPr>
+        <w:pStyle w:val="NoSpacing"/>
+        <w:rPr/>
+      </w:pPr>
+      <w:r>
+        <w:rPr/>
+      </w:r>
+    </w:p>
+    <w:p>
+      <w:pPr>
+        <w:pStyle w:val="NoSpacing"/>
+        <w:rPr/>
+      </w:pPr>
+      <w:r>
+        <w:rPr/>
+        <w:t>suhrn priemyslu pre export v cr vzhladom na pristavy</w:t>
+      </w:r>
+    </w:p>
+    <w:p>
+      <w:pPr>
+        <w:pStyle w:val="NoSpacing"/>
+        <w:rPr/>
+      </w:pPr>
+      <w:r>
+        <w:rPr/>
+        <w:t>vytipovane velke uzly a priemyselne dolezite mesta</w:t>
+      </w:r>
+    </w:p>
+    <w:p>
+      <w:pPr>
+        <w:pStyle w:val="NoSpacing"/>
+        <w:rPr/>
+      </w:pPr>
+      <w:r>
+        <w:rPr/>
+        <w:t>Břeclav, Přerov, Pardubice,Ostrava, dunaj, labe(moze byt cielom pre vnutrostatnu dopravu a dovoz do cr.), odra</w:t>
+      </w:r>
+    </w:p>
+    <w:p>
+      <w:pPr>
+        <w:pStyle w:val="NoSpacing"/>
+        <w:rPr/>
+      </w:pPr>
+      <w:r>
+        <w:rPr/>
+      </w:r>
+    </w:p>
+    <w:p>
+      <w:pPr>
+        <w:pStyle w:val="NoSpacing"/>
+        <w:rPr/>
+      </w:pPr>
+      <w:r>
+        <w:rPr/>
+        <w:t>suroviny:</w:t>
+      </w:r>
+    </w:p>
+    <w:p>
+      <w:pPr>
+        <w:pStyle w:val="NoSpacing"/>
+        <w:rPr/>
+      </w:pPr>
+      <w:r>
+        <w:rPr/>
+      </w:r>
+    </w:p>
+    <w:p>
+      <w:pPr>
+        <w:pStyle w:val="NoSpacing"/>
+        <w:rPr/>
+      </w:pPr>
+      <w:r>
+        <w:rPr/>
+        <w:t>obilie, cukor, kakao, krmiva, odp, uni</w:t>
+      </w:r>
+    </w:p>
+    <w:p>
+      <w:pPr>
+        <w:pStyle w:val="NoSpacing"/>
+        <w:rPr/>
+      </w:pPr>
+      <w:r>
+        <w:rPr/>
+      </w:r>
+    </w:p>
+    <w:p>
+      <w:pPr>
+        <w:pStyle w:val="NoSpacing"/>
+        <w:rPr/>
+      </w:pPr>
+      <w:r>
+        <w:rPr/>
+        <w:t>chem, rop. produkty pardubice, labe (kolin, pardubice, litvinov)[1][2]</w:t>
+      </w:r>
+    </w:p>
+    <w:p>
+      <w:pPr>
+        <w:pStyle w:val="NoSpacing"/>
+        <w:rPr/>
+      </w:pPr>
+      <w:r>
+        <w:rPr/>
+        <w:t>rudy,kovy,  pevne palivo ostrava</w:t>
+      </w:r>
+    </w:p>
+    <w:p>
+      <w:pPr>
+        <w:pStyle w:val="NoSpacing"/>
+        <w:rPr/>
+      </w:pPr>
+      <w:r>
+        <w:rPr/>
+        <w:t>zvysok uni</w:t>
+      </w:r>
+    </w:p>
+    <w:p>
+      <w:pPr>
+        <w:pStyle w:val="NoSpacing"/>
+        <w:rPr/>
+      </w:pPr>
+      <w:r>
+        <w:rPr/>
+      </w:r>
+    </w:p>
+    <w:p>
+      <w:pPr>
+        <w:pStyle w:val="NoSpacing"/>
+        <w:rPr>
+          <w:rStyle w:val="Internetovodkaz"/>
+        </w:rPr>
+      </w:pPr>
+      <w:r>
+        <w:rPr/>
+        <w:t xml:space="preserve">[1] </w:t>
+      </w:r>
+      <w:hyperlink r:id="rId11">
+        <w:r>
+          <w:rPr>
+            <w:rStyle w:val="Internetovodkaz"/>
+          </w:rPr>
+          <w:t>http://www.crc.cz/cz/asfalty-asfaltove-vyrobky.aspx</w:t>
+        </w:r>
+      </w:hyperlink>
+    </w:p>
+    <w:p>
+      <w:pPr>
+        <w:pStyle w:val="NoSpacing"/>
+        <w:rPr/>
+      </w:pPr>
+      <w:r>
+        <w:rPr/>
+        <w:t>[2] http://www.paramo.cz/cs/nabidka-produktu/Stranky/default.aspx</w:t>
+      </w:r>
+    </w:p>
+    <w:p>
+      <w:pPr>
+        <w:pStyle w:val="NoSpacing"/>
+        <w:rPr/>
+      </w:pPr>
+      <w:r>
+        <w:rPr/>
       </w:r>
     </w:p>
     <w:sectPr>
@@ -16909,6 +17411,38 @@
       <w:rFonts w:cs="Symbol"/>
     </w:rPr>
   </w:style>
+  <w:style w:type="character" w:styleId="ListLabel7">
+    <w:name w:val="ListLabel 7"/>
+    <w:rPr>
+      <w:rFonts w:cs="Calibri"/>
+    </w:rPr>
+  </w:style>
+  <w:style w:type="character" w:styleId="ListLabel8">
+    <w:name w:val="ListLabel 8"/>
+    <w:rPr>
+      <w:rFonts w:cs="Courier New"/>
+    </w:rPr>
+  </w:style>
+  <w:style w:type="character" w:styleId="ListLabel9">
+    <w:name w:val="ListLabel 9"/>
+    <w:rPr>
+      <w:rFonts w:cs="Wingdings"/>
+    </w:rPr>
+  </w:style>
+  <w:style w:type="character" w:styleId="ListLabel10">
+    <w:name w:val="ListLabel 10"/>
+    <w:rPr>
+      <w:rFonts w:cs="Symbol"/>
+    </w:rPr>
+  </w:style>
+  <w:style w:type="character" w:styleId="Internetovodkaz">
+    <w:name w:val="Internetový odkaz"/>
+    <w:rPr>
+      <w:color w:val="000080"/>
+      <w:u w:val="single"/>
+      <w:lang w:val="zxx" w:eastAsia="zxx" w:bidi="zxx"/>
+    </w:rPr>
+  </w:style>
   <w:style w:type="paragraph" w:styleId="Nadpis">
     <w:name w:val="Nadpis"/>
     <w:basedOn w:val="Normal"/>

</xml_diff>

<commit_message>
Min ships to make project reasonable experiment. Simulation for 10days stoppage due to river ice at the beginning of the year. Notice, that exponential time for next ship will be modified too, therefore it will increase impact on capacity of places
</commit_message>
<xml_diff>
--- a/doc/extrakt.docx
+++ b/doc/extrakt.docx
@@ -17876,6 +17876,63 @@
     <w:p>
       <w:pPr>
         <w:pStyle w:val="NoSpacing"/>
+        <w:rPr/>
+      </w:pPr>
+      <w:r>
+        <w:rPr/>
+      </w:r>
+    </w:p>
+    <w:p>
+      <w:pPr>
+        <w:pStyle w:val="NoSpacing"/>
+        <w:rPr/>
+      </w:pPr>
+      <w:r>
+        <w:rPr/>
+        <w:t>(8 kombi) umely kanal - trvale zabezpečená plavební hloubka pro plavbu</w:t>
+      </w:r>
+    </w:p>
+    <w:p>
+      <w:pPr>
+        <w:pStyle w:val="NoSpacing"/>
+        <w:rPr/>
+      </w:pPr>
+      <w:r>
+        <w:rPr/>
+        <w:t>ith respect to the Rhine-Main-Danube corridor, ice is mainly an issue for the River Main, the RMD canal and the River Danube. Since 1950 the number of days with stoppage of navigation due to river ice has decreased (10). Mozno predpokladat rovnaky scenar pre nas kanal, teda 10 dni v roku bude kanal nepouzivany. [3]</w:t>
+      </w:r>
+    </w:p>
+    <w:p>
+      <w:pPr>
+        <w:pStyle w:val="NoSpacing"/>
+        <w:rPr/>
+      </w:pPr>
+      <w:r>
+        <w:rPr/>
+      </w:r>
+    </w:p>
+    <w:p>
+      <w:pPr>
+        <w:pStyle w:val="NoSpacing"/>
+        <w:rPr/>
+      </w:pPr>
+      <w:r>
+        <w:rPr/>
+        <w:t>(151pavc) IRR pre stavby min 6%</w:t>
+      </w:r>
+    </w:p>
+    <w:p>
+      <w:pPr>
+        <w:pStyle w:val="NoSpacing"/>
+        <w:rPr/>
+      </w:pPr>
+      <w:r>
+        <w:rPr/>
+      </w:r>
+    </w:p>
+    <w:p>
+      <w:pPr>
+        <w:pStyle w:val="NoSpacing"/>
         <w:rPr>
           <w:rStyle w:val="Internetovodkaz"/>
         </w:rPr>
@@ -17896,11 +17953,31 @@
     <w:p>
       <w:pPr>
         <w:pStyle w:val="NoSpacing"/>
-        <w:rPr/>
-      </w:pPr>
-      <w:r>
-        <w:rPr/>
-        <w:t>[2] http://www.paramo.cz/cs/nabidka-produktu/Stranky/default.aspx</w:t>
+        <w:rPr>
+          <w:rStyle w:val="Internetovodkaz"/>
+        </w:rPr>
+      </w:pPr>
+      <w:r>
+        <w:rPr/>
+        <w:t xml:space="preserve">[2] </w:t>
+      </w:r>
+      <w:hyperlink r:id="rId22">
+        <w:r>
+          <w:rPr>
+            <w:rStyle w:val="Internetovodkaz"/>
+          </w:rPr>
+          <w:t>http://www.paramo.cz/cs/nabidka-produktu/Stranky/default.aspx</w:t>
+        </w:r>
+      </w:hyperlink>
+    </w:p>
+    <w:p>
+      <w:pPr>
+        <w:pStyle w:val="NoSpacing"/>
+        <w:rPr/>
+      </w:pPr>
+      <w:r>
+        <w:rPr/>
+        <w:t>[3] http://www.climateadaptation.eu/germany/transport-infrastructure-and-building/</w:t>
       </w:r>
     </w:p>
     <w:p>

</xml_diff>